<commit_message>
feat: Square movable in the middle (with limits) + LED matrix included chore: Dashboard organized in the display
</commit_message>
<xml_diff>
--- a/TrabalhoSE_Ilheus_01_Luiz_Felipe_do_Rosário_Alves_Silva.docx
+++ b/TrabalhoSE_Ilheus_01_Luiz_Felipe_do_Rosário_Alves_Silva.docx
@@ -1,6 +1,6 @@
 
 <file path=word/document.xml><?xml version="1.0" encoding="utf-8"?>
-<w:document xmlns:wpc="http://schemas.microsoft.com/office/word/2010/wordprocessingCanvas" xmlns:cx="http://schemas.microsoft.com/office/drawing/2014/chartex" xmlns:cx1="http://schemas.microsoft.com/office/drawing/2015/9/8/chartex" xmlns:cx2="http://schemas.microsoft.com/office/drawing/2015/10/21/chartex" xmlns:cx3="http://schemas.microsoft.com/office/drawing/2016/5/9/chartex" xmlns:cx4="http://schemas.microsoft.com/office/drawing/2016/5/10/chartex" xmlns:cx5="http://schemas.microsoft.com/office/drawing/2016/5/11/chartex" xmlns:cx6="http://schemas.microsoft.com/office/drawing/2016/5/12/chartex" xmlns:cx7="http://schemas.microsoft.com/office/drawing/2016/5/13/chartex" xmlns:cx8="http://schemas.microsoft.com/office/drawing/2016/5/14/chartex" xmlns:mc="http://schemas.openxmlformats.org/markup-compatibility/2006" xmlns:aink="http://schemas.microsoft.com/office/drawing/2016/ink" xmlns:am3d="http://schemas.microsoft.com/office/drawing/2017/model3d" xmlns:o="urn:schemas-microsoft-com:office:office" xmlns:r="http://schemas.openxmlformats.org/officeDocument/2006/relationships" xmlns:m="http://schemas.openxmlformats.org/officeDocument/2006/math" xmlns:v="urn:schemas-microsoft-com:vml" xmlns:wp14="http://schemas.microsoft.com/office/word/2010/wordprocessingDrawing" xmlns:wp="http://schemas.openxmlformats.org/drawingml/2006/wordprocessingDrawing" xmlns:w10="urn:schemas-microsoft-com:office:word" xmlns:w="http://schemas.openxmlformats.org/wordprocessingml/2006/main" xmlns:w14="http://schemas.microsoft.com/office/word/2010/wordml" xmlns:w15="http://schemas.microsoft.com/office/word/2012/wordml" xmlns:w16cex="http://schemas.microsoft.com/office/word/2018/wordml/cex" xmlns:w16cid="http://schemas.microsoft.com/office/word/2016/wordml/cid" xmlns:w16="http://schemas.microsoft.com/office/word/2018/wordml" xmlns:w16se="http://schemas.microsoft.com/office/word/2015/wordml/symex" xmlns:wpg="http://schemas.microsoft.com/office/word/2010/wordprocessingGroup" xmlns:wpi="http://schemas.microsoft.com/office/word/2010/wordprocessingInk" xmlns:wne="http://schemas.microsoft.com/office/word/2006/wordml" xmlns:wps="http://schemas.microsoft.com/office/word/2010/wordprocessingShape" mc:Ignorable="w14 w15 w16se w16cid w16 w16cex wp14">
+<w:document xmlns:wpc="http://schemas.microsoft.com/office/word/2010/wordprocessingCanvas" xmlns:cx="http://schemas.microsoft.com/office/drawing/2014/chartex" xmlns:cx1="http://schemas.microsoft.com/office/drawing/2015/9/8/chartex" xmlns:cx2="http://schemas.microsoft.com/office/drawing/2015/10/21/chartex" xmlns:cx3="http://schemas.microsoft.com/office/drawing/2016/5/9/chartex" xmlns:cx4="http://schemas.microsoft.com/office/drawing/2016/5/10/chartex" xmlns:cx5="http://schemas.microsoft.com/office/drawing/2016/5/11/chartex" xmlns:cx6="http://schemas.microsoft.com/office/drawing/2016/5/12/chartex" xmlns:cx7="http://schemas.microsoft.com/office/drawing/2016/5/13/chartex" xmlns:cx8="http://schemas.microsoft.com/office/drawing/2016/5/14/chartex" xmlns:mc="http://schemas.openxmlformats.org/markup-compatibility/2006" xmlns:aink="http://schemas.microsoft.com/office/drawing/2016/ink" xmlns:am3d="http://schemas.microsoft.com/office/drawing/2017/model3d" xmlns:o="urn:schemas-microsoft-com:office:office" xmlns:oel="http://schemas.microsoft.com/office/2019/extlst" xmlns:r="http://schemas.openxmlformats.org/officeDocument/2006/relationships" xmlns:m="http://schemas.openxmlformats.org/officeDocument/2006/math" xmlns:v="urn:schemas-microsoft-com:vml" xmlns:wp14="http://schemas.microsoft.com/office/word/2010/wordprocessingDrawing" xmlns:wp="http://schemas.openxmlformats.org/drawingml/2006/wordprocessingDrawing" xmlns:w10="urn:schemas-microsoft-com:office:word" xmlns:w="http://schemas.openxmlformats.org/wordprocessingml/2006/main" xmlns:w14="http://schemas.microsoft.com/office/word/2010/wordml" xmlns:w15="http://schemas.microsoft.com/office/word/2012/wordml" xmlns:w16cex="http://schemas.microsoft.com/office/word/2018/wordml/cex" xmlns:w16cid="http://schemas.microsoft.com/office/word/2016/wordml/cid" xmlns:w16="http://schemas.microsoft.com/office/word/2018/wordml" xmlns:w16du="http://schemas.microsoft.com/office/word/2023/wordml/word16du" xmlns:w16sdtdh="http://schemas.microsoft.com/office/word/2020/wordml/sdtdatahash" xmlns:w16sdtfl="http://schemas.microsoft.com/office/word/2024/wordml/sdtformatlock" xmlns:w16se="http://schemas.microsoft.com/office/word/2015/wordml/symex" xmlns:wpg="http://schemas.microsoft.com/office/word/2010/wordprocessingGroup" xmlns:wpi="http://schemas.microsoft.com/office/word/2010/wordprocessingInk" xmlns:wne="http://schemas.microsoft.com/office/word/2006/wordml" xmlns:wps="http://schemas.microsoft.com/office/word/2010/wordprocessingShape" mc:Ignorable="w14 w15 w16se w16cid w16 w16cex w16sdtdh w16sdtfl w16du wp14">
   <w:body>
     <w:p>
       <w:pPr>
@@ -56,7 +56,17 @@
           <w:sz w:val="24"/>
           <w:szCs w:val="24"/>
         </w:rPr>
-        <w:t>Nome do Aluno: José Silva e Silva</w:t>
+        <w:t xml:space="preserve">Nome do Aluno: </w:t>
+      </w:r>
+      <w:r>
+        <w:rPr>
+          <w:rFonts w:ascii="Times New Roman" w:hAnsi="Times New Roman" w:cs="Times New Roman"/>
+          <w:b/>
+          <w:bCs/>
+          <w:sz w:val="24"/>
+          <w:szCs w:val="24"/>
+        </w:rPr>
+        <w:t>Luiz Felipe do Rosário Alves Silva</w:t>
       </w:r>
     </w:p>
     <w:p>
@@ -89,7 +99,7 @@
           <w:sz w:val="24"/>
           <w:szCs w:val="24"/>
         </w:rPr>
-        <w:t>Bom Jesus da Lapa</w:t>
+        <w:t>Ilhéus/Itabuna</w:t>
       </w:r>
     </w:p>
     <w:p>
@@ -160,14 +170,16 @@
           <w:szCs w:val="24"/>
         </w:rPr>
       </w:pPr>
+      <w:proofErr w:type="spellStart"/>
       <w:r>
         <w:rPr>
           <w:rFonts w:ascii="Times New Roman" w:hAnsi="Times New Roman" w:cs="Times New Roman"/>
           <w:sz w:val="24"/>
           <w:szCs w:val="24"/>
         </w:rPr>
-        <w:t>(Escolha um nome criativo e coerente com a funcionalidade do seu sistema)</w:t>
+        <w:t>EmbarcaTrip</w:t>
       </w:r>
+      <w:proofErr w:type="spellEnd"/>
     </w:p>
     <w:p>
       <w:pPr>
@@ -221,7 +233,7 @@
           <w:sz w:val="24"/>
           <w:szCs w:val="24"/>
         </w:rPr>
-        <w:t>(Explique de forma breve o que seu projeto pretende realizar. O que ele faz? Para que serve?)</w:t>
+        <w:t>Telemetria de veículos com objetivo de registrar viagens, proporcionando uso eficiente do motor e economia de combustível por meio de um dashboard de informações.</w:t>
       </w:r>
     </w:p>
     <w:p>
@@ -274,7 +286,7 @@
           <w:sz w:val="24"/>
           <w:szCs w:val="24"/>
         </w:rPr>
-        <w:t>(Descreva como o sistema funciona, os modos de operação e a lógica por trás de cada funcionalidade.)</w:t>
+        <w:t>O sistema reconhece</w:t>
       </w:r>
     </w:p>
     <w:p>
@@ -419,1010 +431,6 @@
           <w:szCs w:val="24"/>
         </w:rPr>
       </w:pPr>
-      <w:r>
-        <w:rPr>
-          <w:rFonts w:ascii="Arial" w:hAnsi="Arial" w:cs="Arial"/>
-          <w:noProof/>
-          <w:sz w:val="34"/>
-        </w:rPr>
-        <mc:AlternateContent>
-          <mc:Choice Requires="wps">
-            <w:drawing>
-              <wp:anchor distT="0" distB="0" distL="114300" distR="114300" simplePos="0" relativeHeight="251663360" behindDoc="0" locked="0" layoutInCell="1" allowOverlap="1" wp14:anchorId="56E213B6" wp14:editId="78314F06">
-                <wp:simplePos x="0" y="0"/>
-                <wp:positionH relativeFrom="column">
-                  <wp:posOffset>619125</wp:posOffset>
-                </wp:positionH>
-                <wp:positionV relativeFrom="paragraph">
-                  <wp:posOffset>179705</wp:posOffset>
-                </wp:positionV>
-                <wp:extent cx="4912242" cy="3625702"/>
-                <wp:effectExtent l="0" t="0" r="22225" b="13335"/>
-                <wp:wrapNone/>
-                <wp:docPr id="25" name="Caixa de Texto 25"/>
-                <wp:cNvGraphicFramePr/>
-                <a:graphic xmlns:a="http://schemas.openxmlformats.org/drawingml/2006/main">
-                  <a:graphicData uri="http://schemas.microsoft.com/office/word/2010/wordprocessingShape">
-                    <wps:wsp>
-                      <wps:cNvSpPr txBox="1"/>
-                      <wps:spPr>
-                        <a:xfrm>
-                          <a:off x="0" y="0"/>
-                          <a:ext cx="4912242" cy="3625702"/>
-                        </a:xfrm>
-                        <a:prstGeom prst="rect">
-                          <a:avLst/>
-                        </a:prstGeom>
-                        <a:solidFill>
-                          <a:schemeClr val="accent4">
-                            <a:lumMod val="20000"/>
-                            <a:lumOff val="80000"/>
-                          </a:schemeClr>
-                        </a:solidFill>
-                        <a:ln w="6350">
-                          <a:solidFill>
-                            <a:schemeClr val="accent1"/>
-                          </a:solidFill>
-                        </a:ln>
-                      </wps:spPr>
-                      <wps:txbx>
-                        <w:txbxContent>
-                          <w:p>
-                            <w:pPr>
-                              <w:spacing w:before="100" w:beforeAutospacing="1" w:after="100" w:afterAutospacing="1" w:line="240" w:lineRule="auto"/>
-                              <w:jc w:val="center"/>
-                              <w:outlineLvl w:val="1"/>
-                              <w:rPr>
-                                <w:rFonts w:ascii="Times New Roman" w:eastAsia="Times New Roman" w:hAnsi="Times New Roman" w:cs="Times New Roman"/>
-                                <w:b/>
-                                <w:bCs/>
-                                <w:sz w:val="24"/>
-                                <w:szCs w:val="24"/>
-                                <w:lang w:eastAsia="pt-BR"/>
-                              </w:rPr>
-                            </w:pPr>
-                            <w:r>
-                              <w:rPr>
-                                <w:rFonts w:ascii="Times New Roman" w:eastAsia="Times New Roman" w:hAnsi="Times New Roman" w:cs="Times New Roman"/>
-                                <w:b/>
-                                <w:bCs/>
-                                <w:sz w:val="24"/>
-                                <w:szCs w:val="24"/>
-                                <w:lang w:eastAsia="pt-BR"/>
-                              </w:rPr>
-                              <w:t>Formatação e Entrega</w:t>
-                            </w:r>
-                          </w:p>
-                          <w:p>
-                            <w:pPr>
-                              <w:spacing w:before="100" w:beforeAutospacing="1" w:after="100" w:afterAutospacing="1" w:line="240" w:lineRule="auto"/>
-                              <w:rPr>
-                                <w:rFonts w:ascii="Times New Roman" w:eastAsia="Times New Roman" w:hAnsi="Times New Roman" w:cs="Times New Roman"/>
-                                <w:sz w:val="24"/>
-                                <w:szCs w:val="24"/>
-                                <w:lang w:eastAsia="pt-BR"/>
-                              </w:rPr>
-                            </w:pPr>
-                            <w:r>
-                              <w:rPr>
-                                <w:rFonts w:ascii="Times New Roman" w:eastAsia="Times New Roman" w:hAnsi="Times New Roman" w:cs="Times New Roman"/>
-                                <w:sz w:val="24"/>
-                                <w:szCs w:val="24"/>
-                                <w:lang w:eastAsia="pt-BR"/>
-                              </w:rPr>
-                              <w:t xml:space="preserve">Para garantir padronização, o </w:t>
-                            </w:r>
-                            <w:r>
-                              <w:rPr>
-                                <w:rFonts w:ascii="Times New Roman" w:eastAsia="Times New Roman" w:hAnsi="Times New Roman" w:cs="Times New Roman"/>
-                                <w:sz w:val="24"/>
-                                <w:szCs w:val="24"/>
-                                <w:lang w:eastAsia="pt-BR"/>
-                              </w:rPr>
-                              <w:t>documento</w:t>
-                            </w:r>
-                            <w:r>
-                              <w:rPr>
-                                <w:rFonts w:ascii="Times New Roman" w:eastAsia="Times New Roman" w:hAnsi="Times New Roman" w:cs="Times New Roman"/>
-                                <w:sz w:val="24"/>
-                                <w:szCs w:val="24"/>
-                                <w:lang w:eastAsia="pt-BR"/>
-                              </w:rPr>
-                              <w:t xml:space="preserve"> deve seguir as seguintes especificações:</w:t>
-                            </w:r>
-                          </w:p>
-                          <w:p>
-                            <w:pPr>
-                              <w:spacing w:before="100" w:beforeAutospacing="1" w:after="100" w:afterAutospacing="1" w:line="240" w:lineRule="auto"/>
-                              <w:rPr>
-                                <w:rFonts w:ascii="Times New Roman" w:eastAsia="Times New Roman" w:hAnsi="Times New Roman" w:cs="Times New Roman"/>
-                                <w:sz w:val="24"/>
-                                <w:szCs w:val="24"/>
-                                <w:lang w:eastAsia="pt-BR"/>
-                              </w:rPr>
-                            </w:pPr>
-                            <w:r>
-                              <w:rPr>
-                                <w:rFonts w:ascii="Times New Roman" w:eastAsia="Times New Roman" w:hAnsi="Times New Roman" w:cs="Times New Roman"/>
-                                <w:b/>
-                                <w:bCs/>
-                                <w:sz w:val="24"/>
-                                <w:szCs w:val="24"/>
-                                <w:lang w:eastAsia="pt-BR"/>
-                              </w:rPr>
-                              <w:t>Fonte:</w:t>
-                            </w:r>
-                            <w:r>
-                              <w:rPr>
-                                <w:rFonts w:ascii="Times New Roman" w:eastAsia="Times New Roman" w:hAnsi="Times New Roman" w:cs="Times New Roman"/>
-                                <w:sz w:val="24"/>
-                                <w:szCs w:val="24"/>
-                                <w:lang w:eastAsia="pt-BR"/>
-                              </w:rPr>
-                              <w:t xml:space="preserve"> </w:t>
-                            </w:r>
-                            <w:r>
-                              <w:rPr>
-                                <w:rFonts w:ascii="Times New Roman" w:eastAsia="Times New Roman" w:hAnsi="Times New Roman" w:cs="Times New Roman"/>
-                                <w:sz w:val="24"/>
-                                <w:szCs w:val="24"/>
-                                <w:lang w:eastAsia="pt-BR"/>
-                              </w:rPr>
-                              <w:t>Times New Roman</w:t>
-                            </w:r>
-                            <w:r>
-                              <w:rPr>
-                                <w:rFonts w:ascii="Times New Roman" w:eastAsia="Times New Roman" w:hAnsi="Times New Roman" w:cs="Times New Roman"/>
-                                <w:sz w:val="24"/>
-                                <w:szCs w:val="24"/>
-                                <w:lang w:eastAsia="pt-BR"/>
-                              </w:rPr>
-                              <w:t>, tamanho 12.</w:t>
-                            </w:r>
-                          </w:p>
-                          <w:p>
-                            <w:pPr>
-                              <w:spacing w:before="100" w:beforeAutospacing="1" w:after="100" w:afterAutospacing="1" w:line="240" w:lineRule="auto"/>
-                              <w:rPr>
-                                <w:rFonts w:ascii="Times New Roman" w:eastAsia="Times New Roman" w:hAnsi="Times New Roman" w:cs="Times New Roman"/>
-                                <w:sz w:val="24"/>
-                                <w:szCs w:val="24"/>
-                                <w:lang w:eastAsia="pt-BR"/>
-                              </w:rPr>
-                            </w:pPr>
-                            <w:r>
-                              <w:rPr>
-                                <w:rFonts w:ascii="Times New Roman" w:eastAsia="Times New Roman" w:hAnsi="Times New Roman" w:cs="Times New Roman"/>
-                                <w:b/>
-                                <w:bCs/>
-                                <w:sz w:val="24"/>
-                                <w:szCs w:val="24"/>
-                                <w:lang w:eastAsia="pt-BR"/>
-                              </w:rPr>
-                              <w:t xml:space="preserve">O </w:t>
-                            </w:r>
-                            <w:r>
-                              <w:rPr>
-                                <w:rFonts w:ascii="Times New Roman" w:eastAsia="Times New Roman" w:hAnsi="Times New Roman" w:cs="Times New Roman"/>
-                                <w:b/>
-                                <w:bCs/>
-                                <w:sz w:val="24"/>
-                                <w:szCs w:val="24"/>
-                                <w:lang w:eastAsia="pt-BR"/>
-                              </w:rPr>
-                              <w:t>documento</w:t>
-                            </w:r>
-                            <w:r>
-                              <w:rPr>
-                                <w:rFonts w:ascii="Times New Roman" w:eastAsia="Times New Roman" w:hAnsi="Times New Roman" w:cs="Times New Roman"/>
-                                <w:sz w:val="24"/>
-                                <w:szCs w:val="24"/>
-                                <w:lang w:eastAsia="pt-BR"/>
-                              </w:rPr>
-                              <w:t xml:space="preserve"> deve ser enviado no formato </w:t>
-                            </w:r>
-                            <w:r>
-                              <w:rPr>
-                                <w:rFonts w:ascii="Times New Roman" w:eastAsia="Times New Roman" w:hAnsi="Times New Roman" w:cs="Times New Roman"/>
-                                <w:b/>
-                                <w:bCs/>
-                                <w:sz w:val="24"/>
-                                <w:szCs w:val="24"/>
-                                <w:lang w:eastAsia="pt-BR"/>
-                              </w:rPr>
-                              <w:t>PDF</w:t>
-                            </w:r>
-                            <w:r>
-                              <w:rPr>
-                                <w:rFonts w:ascii="Times New Roman" w:eastAsia="Times New Roman" w:hAnsi="Times New Roman" w:cs="Times New Roman"/>
-                                <w:sz w:val="24"/>
-                                <w:szCs w:val="24"/>
-                                <w:lang w:eastAsia="pt-BR"/>
-                              </w:rPr>
-                              <w:t>.</w:t>
-                            </w:r>
-                          </w:p>
-                          <w:p>
-                            <w:pPr>
-                              <w:spacing w:before="100" w:beforeAutospacing="1" w:after="100" w:afterAutospacing="1" w:line="240" w:lineRule="auto"/>
-                              <w:rPr>
-                                <w:rFonts w:ascii="Times New Roman" w:eastAsia="Times New Roman" w:hAnsi="Times New Roman" w:cs="Times New Roman"/>
-                                <w:sz w:val="24"/>
-                                <w:szCs w:val="24"/>
-                                <w:lang w:eastAsia="pt-BR"/>
-                              </w:rPr>
-                            </w:pPr>
-                            <w:r>
-                              <w:rPr>
-                                <w:rFonts w:ascii="Times New Roman" w:eastAsia="Times New Roman" w:hAnsi="Times New Roman" w:cs="Times New Roman"/>
-                                <w:b/>
-                                <w:bCs/>
-                                <w:sz w:val="24"/>
-                                <w:szCs w:val="24"/>
-                                <w:lang w:eastAsia="pt-BR"/>
-                              </w:rPr>
-                              <w:t>O nome do arquivo</w:t>
-                            </w:r>
-                            <w:r>
-                              <w:rPr>
-                                <w:rFonts w:ascii="Times New Roman" w:eastAsia="Times New Roman" w:hAnsi="Times New Roman" w:cs="Times New Roman"/>
-                                <w:sz w:val="24"/>
-                                <w:szCs w:val="24"/>
-                                <w:lang w:eastAsia="pt-BR"/>
-                              </w:rPr>
-                              <w:t xml:space="preserve"> deve seguir o seguinte padrão:</w:t>
-                            </w:r>
-                          </w:p>
-                          <w:p>
-                            <w:pPr>
-                              <w:spacing w:beforeAutospacing="1" w:after="100" w:afterAutospacing="1" w:line="240" w:lineRule="auto"/>
-                              <w:jc w:val="center"/>
-                              <w:rPr>
-                                <w:rFonts w:ascii="Times New Roman" w:eastAsia="Times New Roman" w:hAnsi="Times New Roman" w:cs="Times New Roman"/>
-                                <w:b/>
-                                <w:bCs/>
-                                <w:sz w:val="24"/>
-                                <w:szCs w:val="24"/>
-                                <w:lang w:eastAsia="pt-BR"/>
-                              </w:rPr>
-                            </w:pPr>
-                            <w:r>
-                              <w:rPr>
-                                <w:rFonts w:ascii="Times New Roman" w:eastAsia="Times New Roman" w:hAnsi="Times New Roman" w:cs="Times New Roman"/>
-                                <w:b/>
-                                <w:bCs/>
-                                <w:sz w:val="24"/>
-                                <w:szCs w:val="24"/>
-                                <w:lang w:eastAsia="pt-BR"/>
-                              </w:rPr>
-                              <w:t>TrabalhoSE</w:t>
-                            </w:r>
-                            <w:r>
-                              <w:rPr>
-                                <w:rFonts w:ascii="Times New Roman" w:eastAsia="Times New Roman" w:hAnsi="Times New Roman" w:cs="Times New Roman"/>
-                                <w:b/>
-                                <w:bCs/>
-                                <w:sz w:val="24"/>
-                                <w:szCs w:val="24"/>
-                                <w:lang w:eastAsia="pt-BR"/>
-                              </w:rPr>
-                              <w:t>_</w:t>
-                            </w:r>
-                            <w:r>
-                              <w:rPr>
-                                <w:rFonts w:ascii="Times New Roman" w:eastAsia="Times New Roman" w:hAnsi="Times New Roman" w:cs="Times New Roman"/>
-                                <w:b/>
-                                <w:bCs/>
-                                <w:sz w:val="24"/>
-                                <w:szCs w:val="24"/>
-                                <w:lang w:eastAsia="pt-BR"/>
-                              </w:rPr>
-                              <w:t>Polo_</w:t>
-                            </w:r>
-                            <w:r>
-                              <w:rPr>
-                                <w:rFonts w:ascii="Times New Roman" w:eastAsia="Times New Roman" w:hAnsi="Times New Roman" w:cs="Times New Roman"/>
-                                <w:b/>
-                                <w:bCs/>
-                                <w:sz w:val="24"/>
-                                <w:szCs w:val="24"/>
-                                <w:lang w:eastAsia="pt-BR"/>
-                              </w:rPr>
-                              <w:t>X_</w:t>
-                            </w:r>
-                            <w:r>
-                              <w:rPr>
-                                <w:rFonts w:ascii="Times New Roman" w:eastAsia="Times New Roman" w:hAnsi="Times New Roman" w:cs="Times New Roman"/>
-                                <w:b/>
-                                <w:bCs/>
-                                <w:sz w:val="24"/>
-                                <w:szCs w:val="24"/>
-                                <w:lang w:eastAsia="pt-BR"/>
-                              </w:rPr>
-                              <w:t>Nome_do_</w:t>
-                            </w:r>
-                            <w:r>
-                              <w:rPr>
-                                <w:rFonts w:ascii="Times New Roman" w:eastAsia="Times New Roman" w:hAnsi="Times New Roman" w:cs="Times New Roman"/>
-                                <w:b/>
-                                <w:bCs/>
-                                <w:sz w:val="24"/>
-                                <w:szCs w:val="24"/>
-                                <w:lang w:eastAsia="pt-BR"/>
-                              </w:rPr>
-                              <w:t>aluno.pdf</w:t>
-                            </w:r>
-                          </w:p>
-                          <w:p>
-                            <w:pPr>
-                              <w:spacing w:before="100" w:beforeAutospacing="1" w:after="100" w:afterAutospacing="1" w:line="240" w:lineRule="auto"/>
-                              <w:rPr>
-                                <w:rFonts w:ascii="Times New Roman" w:eastAsia="Times New Roman" w:hAnsi="Times New Roman" w:cs="Times New Roman"/>
-                                <w:sz w:val="24"/>
-                                <w:szCs w:val="24"/>
-                                <w:lang w:eastAsia="pt-BR"/>
-                              </w:rPr>
-                            </w:pPr>
-                            <w:r>
-                              <w:rPr>
-                                <w:rFonts w:ascii="Times New Roman" w:eastAsia="Times New Roman" w:hAnsi="Times New Roman" w:cs="Times New Roman"/>
-                                <w:sz w:val="24"/>
-                                <w:szCs w:val="24"/>
-                                <w:lang w:eastAsia="pt-BR"/>
-                              </w:rPr>
-                              <w:t xml:space="preserve">Onde </w:t>
-                            </w:r>
-                            <w:r>
-                              <w:rPr>
-                                <w:rFonts w:ascii="Times New Roman" w:eastAsia="Times New Roman" w:hAnsi="Times New Roman" w:cs="Times New Roman"/>
-                                <w:b/>
-                                <w:bCs/>
-                                <w:sz w:val="24"/>
-                                <w:szCs w:val="24"/>
-                                <w:lang w:eastAsia="pt-BR"/>
-                              </w:rPr>
-                              <w:t>X</w:t>
-                            </w:r>
-                            <w:r>
-                              <w:rPr>
-                                <w:rFonts w:ascii="Times New Roman" w:eastAsia="Times New Roman" w:hAnsi="Times New Roman" w:cs="Times New Roman"/>
-                                <w:sz w:val="24"/>
-                                <w:szCs w:val="24"/>
-                                <w:lang w:eastAsia="pt-BR"/>
-                              </w:rPr>
-                              <w:t xml:space="preserve"> representa o número d</w:t>
-                            </w:r>
-                            <w:r>
-                              <w:rPr>
-                                <w:rFonts w:ascii="Times New Roman" w:eastAsia="Times New Roman" w:hAnsi="Times New Roman" w:cs="Times New Roman"/>
-                                <w:sz w:val="24"/>
-                                <w:szCs w:val="24"/>
-                                <w:lang w:eastAsia="pt-BR"/>
-                              </w:rPr>
-                              <w:t>o trabalho</w:t>
-                            </w:r>
-                            <w:r>
-                              <w:rPr>
-                                <w:rFonts w:ascii="Times New Roman" w:eastAsia="Times New Roman" w:hAnsi="Times New Roman" w:cs="Times New Roman"/>
-                                <w:sz w:val="24"/>
-                                <w:szCs w:val="24"/>
-                                <w:lang w:eastAsia="pt-BR"/>
-                              </w:rPr>
-                              <w:t>.</w:t>
-                            </w:r>
-                          </w:p>
-                          <w:p>
-                            <w:pPr>
-                              <w:spacing w:before="100" w:beforeAutospacing="1" w:after="100" w:afterAutospacing="1" w:line="240" w:lineRule="auto"/>
-                              <w:rPr>
-                                <w:rFonts w:ascii="Times New Roman" w:eastAsia="Times New Roman" w:hAnsi="Times New Roman" w:cs="Times New Roman"/>
-                                <w:sz w:val="24"/>
-                                <w:szCs w:val="24"/>
-                                <w:lang w:eastAsia="pt-BR"/>
-                              </w:rPr>
-                            </w:pPr>
-                            <w:r>
-                              <w:rPr>
-                                <w:rFonts w:ascii="Times New Roman" w:eastAsia="Times New Roman" w:hAnsi="Times New Roman" w:cs="Times New Roman"/>
-                                <w:sz w:val="24"/>
-                                <w:szCs w:val="24"/>
-                                <w:lang w:eastAsia="pt-BR"/>
-                              </w:rPr>
-                              <w:t xml:space="preserve">Exemplo:  </w:t>
-                            </w:r>
-                            <w:r>
-                              <w:rPr>
-                                <w:rFonts w:ascii="Times New Roman" w:eastAsia="Times New Roman" w:hAnsi="Times New Roman" w:cs="Times New Roman"/>
-                                <w:sz w:val="24"/>
-                                <w:szCs w:val="24"/>
-                                <w:lang w:eastAsia="pt-BR"/>
-                              </w:rPr>
-                              <w:t>TrabalhoSE</w:t>
-                            </w:r>
-                            <w:r>
-                              <w:rPr>
-                                <w:rFonts w:ascii="Times New Roman" w:eastAsia="Times New Roman" w:hAnsi="Times New Roman" w:cs="Times New Roman"/>
-                                <w:sz w:val="24"/>
-                                <w:szCs w:val="24"/>
-                                <w:lang w:eastAsia="pt-BR"/>
-                              </w:rPr>
-                              <w:t>_</w:t>
-                            </w:r>
-                            <w:r>
-                              <w:rPr>
-                                <w:rFonts w:ascii="Times New Roman" w:eastAsia="Times New Roman" w:hAnsi="Times New Roman" w:cs="Times New Roman"/>
-                                <w:sz w:val="24"/>
-                                <w:szCs w:val="24"/>
-                                <w:lang w:eastAsia="pt-BR"/>
-                              </w:rPr>
-                              <w:t>BJL_</w:t>
-                            </w:r>
-                            <w:r>
-                              <w:rPr>
-                                <w:rFonts w:ascii="Times New Roman" w:eastAsia="Times New Roman" w:hAnsi="Times New Roman" w:cs="Times New Roman"/>
-                                <w:sz w:val="24"/>
-                                <w:szCs w:val="24"/>
-                                <w:lang w:eastAsia="pt-BR"/>
-                              </w:rPr>
-                              <w:t>01_</w:t>
-                            </w:r>
-                            <w:r>
-                              <w:rPr>
-                                <w:rFonts w:ascii="Times New Roman" w:eastAsia="Times New Roman" w:hAnsi="Times New Roman" w:cs="Times New Roman"/>
-                                <w:sz w:val="24"/>
-                                <w:szCs w:val="24"/>
-                                <w:lang w:eastAsia="pt-BR"/>
-                              </w:rPr>
-                              <w:t>Jose_Silva_e_Silva</w:t>
-                            </w:r>
-                            <w:r>
-                              <w:rPr>
-                                <w:rFonts w:ascii="Times New Roman" w:eastAsia="Times New Roman" w:hAnsi="Times New Roman" w:cs="Times New Roman"/>
-                                <w:sz w:val="24"/>
-                                <w:szCs w:val="24"/>
-                                <w:lang w:eastAsia="pt-BR"/>
-                              </w:rPr>
-                              <w:t>.pdf</w:t>
-                            </w:r>
-                          </w:p>
-                          <w:p>
-                            <w:pPr>
-                              <w:spacing w:before="100" w:beforeAutospacing="1" w:after="100" w:afterAutospacing="1" w:line="240" w:lineRule="auto"/>
-                              <w:rPr>
-                                <w:rFonts w:ascii="Times New Roman" w:eastAsia="Times New Roman" w:hAnsi="Times New Roman" w:cs="Times New Roman"/>
-                                <w:color w:val="FF0000"/>
-                                <w:sz w:val="24"/>
-                                <w:szCs w:val="24"/>
-                                <w:lang w:eastAsia="pt-BR"/>
-                              </w:rPr>
-                            </w:pPr>
-                            <w:r>
-                              <w:rPr>
-                                <w:rFonts w:ascii="Times New Roman" w:eastAsia="Times New Roman" w:hAnsi="Times New Roman" w:cs="Times New Roman"/>
-                                <w:color w:val="FF0000"/>
-                                <w:sz w:val="24"/>
-                                <w:szCs w:val="24"/>
-                                <w:lang w:eastAsia="pt-BR"/>
-                              </w:rPr>
-                              <w:t xml:space="preserve">Apagar este comentário </w:t>
-                            </w:r>
-                            <w:r>
-                              <w:rPr>
-                                <w:rFonts w:ascii="Times New Roman" w:eastAsia="Times New Roman" w:hAnsi="Times New Roman" w:cs="Times New Roman"/>
-                                <w:color w:val="FF0000"/>
-                                <w:sz w:val="24"/>
-                                <w:szCs w:val="24"/>
-                                <w:lang w:eastAsia="pt-BR"/>
-                              </w:rPr>
-                              <w:t>n</w:t>
-                            </w:r>
-                            <w:r>
-                              <w:rPr>
-                                <w:rFonts w:ascii="Times New Roman" w:eastAsia="Times New Roman" w:hAnsi="Times New Roman" w:cs="Times New Roman"/>
-                                <w:color w:val="FF0000"/>
-                                <w:sz w:val="24"/>
-                                <w:szCs w:val="24"/>
-                                <w:lang w:eastAsia="pt-BR"/>
-                              </w:rPr>
-                              <w:t>o arquivo final.</w:t>
-                            </w:r>
-                          </w:p>
-                        </w:txbxContent>
-                      </wps:txbx>
-                      <wps:bodyPr rot="0" spcFirstLastPara="0" vertOverflow="overflow" horzOverflow="overflow" vert="horz" wrap="square" lIns="91440" tIns="45720" rIns="91440" bIns="45720" numCol="1" spcCol="0" rtlCol="0" fromWordArt="0" anchor="t" anchorCtr="0" forceAA="0" compatLnSpc="1">
-                        <a:prstTxWarp prst="textNoShape">
-                          <a:avLst/>
-                        </a:prstTxWarp>
-                        <a:noAutofit/>
-                      </wps:bodyPr>
-                    </wps:wsp>
-                  </a:graphicData>
-                </a:graphic>
-                <wp14:sizeRelH relativeFrom="margin">
-                  <wp14:pctWidth>0</wp14:pctWidth>
-                </wp14:sizeRelH>
-                <wp14:sizeRelV relativeFrom="margin">
-                  <wp14:pctHeight>0</wp14:pctHeight>
-                </wp14:sizeRelV>
-              </wp:anchor>
-            </w:drawing>
-          </mc:Choice>
-          <mc:Fallback>
-            <w:pict>
-              <v:shapetype w14:anchorId="56E213B6" id="_x0000_t202" coordsize="21600,21600" o:spt="202" path="m,l,21600r21600,l21600,xe">
-                <v:stroke joinstyle="miter"/>
-                <v:path gradientshapeok="t" o:connecttype="rect"/>
-              </v:shapetype>
-              <v:shape id="Caixa de Texto 25" o:spid="_x0000_s1026" type="#_x0000_t202" style="position:absolute;margin-left:48.75pt;margin-top:14.15pt;width:386.8pt;height:285.5pt;z-index:251663360;visibility:visible;mso-wrap-style:square;mso-width-percent:0;mso-height-percent:0;mso-wrap-distance-left:9pt;mso-wrap-distance-top:0;mso-wrap-distance-right:9pt;mso-wrap-distance-bottom:0;mso-position-horizontal:absolute;mso-position-horizontal-relative:text;mso-position-vertical:absolute;mso-position-vertical-relative:text;mso-width-percent:0;mso-height-percent:0;mso-width-relative:margin;mso-height-relative:margin;v-text-anchor:top" o:gfxdata="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" fillcolor="#fff2cc [663]" strokecolor="#4472c4 [3204]" strokeweight=".5pt">
-                <v:textbox>
-                  <w:txbxContent>
-                    <w:p>
-                      <w:pPr>
-                        <w:spacing w:before="100" w:beforeAutospacing="1" w:after="100" w:afterAutospacing="1" w:line="240" w:lineRule="auto"/>
-                        <w:jc w:val="center"/>
-                        <w:outlineLvl w:val="1"/>
-                        <w:rPr>
-                          <w:rFonts w:ascii="Times New Roman" w:eastAsia="Times New Roman" w:hAnsi="Times New Roman" w:cs="Times New Roman"/>
-                          <w:b/>
-                          <w:bCs/>
-                          <w:sz w:val="24"/>
-                          <w:szCs w:val="24"/>
-                          <w:lang w:eastAsia="pt-BR"/>
-                        </w:rPr>
-                      </w:pPr>
-                      <w:r>
-                        <w:rPr>
-                          <w:rFonts w:ascii="Times New Roman" w:eastAsia="Times New Roman" w:hAnsi="Times New Roman" w:cs="Times New Roman"/>
-                          <w:b/>
-                          <w:bCs/>
-                          <w:sz w:val="24"/>
-                          <w:szCs w:val="24"/>
-                          <w:lang w:eastAsia="pt-BR"/>
-                        </w:rPr>
-                        <w:t>Formatação e Entrega</w:t>
-                      </w:r>
-                    </w:p>
-                    <w:p>
-                      <w:pPr>
-                        <w:spacing w:before="100" w:beforeAutospacing="1" w:after="100" w:afterAutospacing="1" w:line="240" w:lineRule="auto"/>
-                        <w:rPr>
-                          <w:rFonts w:ascii="Times New Roman" w:eastAsia="Times New Roman" w:hAnsi="Times New Roman" w:cs="Times New Roman"/>
-                          <w:sz w:val="24"/>
-                          <w:szCs w:val="24"/>
-                          <w:lang w:eastAsia="pt-BR"/>
-                        </w:rPr>
-                      </w:pPr>
-                      <w:r>
-                        <w:rPr>
-                          <w:rFonts w:ascii="Times New Roman" w:eastAsia="Times New Roman" w:hAnsi="Times New Roman" w:cs="Times New Roman"/>
-                          <w:sz w:val="24"/>
-                          <w:szCs w:val="24"/>
-                          <w:lang w:eastAsia="pt-BR"/>
-                        </w:rPr>
-                        <w:t xml:space="preserve">Para garantir padronização, o </w:t>
-                      </w:r>
-                      <w:r>
-                        <w:rPr>
-                          <w:rFonts w:ascii="Times New Roman" w:eastAsia="Times New Roman" w:hAnsi="Times New Roman" w:cs="Times New Roman"/>
-                          <w:sz w:val="24"/>
-                          <w:szCs w:val="24"/>
-                          <w:lang w:eastAsia="pt-BR"/>
-                        </w:rPr>
-                        <w:t>documento</w:t>
-                      </w:r>
-                      <w:r>
-                        <w:rPr>
-                          <w:rFonts w:ascii="Times New Roman" w:eastAsia="Times New Roman" w:hAnsi="Times New Roman" w:cs="Times New Roman"/>
-                          <w:sz w:val="24"/>
-                          <w:szCs w:val="24"/>
-                          <w:lang w:eastAsia="pt-BR"/>
-                        </w:rPr>
-                        <w:t xml:space="preserve"> deve seguir as seguintes especificações:</w:t>
-                      </w:r>
-                    </w:p>
-                    <w:p>
-                      <w:pPr>
-                        <w:spacing w:before="100" w:beforeAutospacing="1" w:after="100" w:afterAutospacing="1" w:line="240" w:lineRule="auto"/>
-                        <w:rPr>
-                          <w:rFonts w:ascii="Times New Roman" w:eastAsia="Times New Roman" w:hAnsi="Times New Roman" w:cs="Times New Roman"/>
-                          <w:sz w:val="24"/>
-                          <w:szCs w:val="24"/>
-                          <w:lang w:eastAsia="pt-BR"/>
-                        </w:rPr>
-                      </w:pPr>
-                      <w:r>
-                        <w:rPr>
-                          <w:rFonts w:ascii="Times New Roman" w:eastAsia="Times New Roman" w:hAnsi="Times New Roman" w:cs="Times New Roman"/>
-                          <w:b/>
-                          <w:bCs/>
-                          <w:sz w:val="24"/>
-                          <w:szCs w:val="24"/>
-                          <w:lang w:eastAsia="pt-BR"/>
-                        </w:rPr>
-                        <w:t>Fonte:</w:t>
-                      </w:r>
-                      <w:r>
-                        <w:rPr>
-                          <w:rFonts w:ascii="Times New Roman" w:eastAsia="Times New Roman" w:hAnsi="Times New Roman" w:cs="Times New Roman"/>
-                          <w:sz w:val="24"/>
-                          <w:szCs w:val="24"/>
-                          <w:lang w:eastAsia="pt-BR"/>
-                        </w:rPr>
-                        <w:t xml:space="preserve"> </w:t>
-                      </w:r>
-                      <w:r>
-                        <w:rPr>
-                          <w:rFonts w:ascii="Times New Roman" w:eastAsia="Times New Roman" w:hAnsi="Times New Roman" w:cs="Times New Roman"/>
-                          <w:sz w:val="24"/>
-                          <w:szCs w:val="24"/>
-                          <w:lang w:eastAsia="pt-BR"/>
-                        </w:rPr>
-                        <w:t>Times New Roman</w:t>
-                      </w:r>
-                      <w:r>
-                        <w:rPr>
-                          <w:rFonts w:ascii="Times New Roman" w:eastAsia="Times New Roman" w:hAnsi="Times New Roman" w:cs="Times New Roman"/>
-                          <w:sz w:val="24"/>
-                          <w:szCs w:val="24"/>
-                          <w:lang w:eastAsia="pt-BR"/>
-                        </w:rPr>
-                        <w:t>, tamanho 12.</w:t>
-                      </w:r>
-                    </w:p>
-                    <w:p>
-                      <w:pPr>
-                        <w:spacing w:before="100" w:beforeAutospacing="1" w:after="100" w:afterAutospacing="1" w:line="240" w:lineRule="auto"/>
-                        <w:rPr>
-                          <w:rFonts w:ascii="Times New Roman" w:eastAsia="Times New Roman" w:hAnsi="Times New Roman" w:cs="Times New Roman"/>
-                          <w:sz w:val="24"/>
-                          <w:szCs w:val="24"/>
-                          <w:lang w:eastAsia="pt-BR"/>
-                        </w:rPr>
-                      </w:pPr>
-                      <w:r>
-                        <w:rPr>
-                          <w:rFonts w:ascii="Times New Roman" w:eastAsia="Times New Roman" w:hAnsi="Times New Roman" w:cs="Times New Roman"/>
-                          <w:b/>
-                          <w:bCs/>
-                          <w:sz w:val="24"/>
-                          <w:szCs w:val="24"/>
-                          <w:lang w:eastAsia="pt-BR"/>
-                        </w:rPr>
-                        <w:t xml:space="preserve">O </w:t>
-                      </w:r>
-                      <w:r>
-                        <w:rPr>
-                          <w:rFonts w:ascii="Times New Roman" w:eastAsia="Times New Roman" w:hAnsi="Times New Roman" w:cs="Times New Roman"/>
-                          <w:b/>
-                          <w:bCs/>
-                          <w:sz w:val="24"/>
-                          <w:szCs w:val="24"/>
-                          <w:lang w:eastAsia="pt-BR"/>
-                        </w:rPr>
-                        <w:t>documento</w:t>
-                      </w:r>
-                      <w:r>
-                        <w:rPr>
-                          <w:rFonts w:ascii="Times New Roman" w:eastAsia="Times New Roman" w:hAnsi="Times New Roman" w:cs="Times New Roman"/>
-                          <w:sz w:val="24"/>
-                          <w:szCs w:val="24"/>
-                          <w:lang w:eastAsia="pt-BR"/>
-                        </w:rPr>
-                        <w:t xml:space="preserve"> deve ser enviado no formato </w:t>
-                      </w:r>
-                      <w:r>
-                        <w:rPr>
-                          <w:rFonts w:ascii="Times New Roman" w:eastAsia="Times New Roman" w:hAnsi="Times New Roman" w:cs="Times New Roman"/>
-                          <w:b/>
-                          <w:bCs/>
-                          <w:sz w:val="24"/>
-                          <w:szCs w:val="24"/>
-                          <w:lang w:eastAsia="pt-BR"/>
-                        </w:rPr>
-                        <w:t>PDF</w:t>
-                      </w:r>
-                      <w:r>
-                        <w:rPr>
-                          <w:rFonts w:ascii="Times New Roman" w:eastAsia="Times New Roman" w:hAnsi="Times New Roman" w:cs="Times New Roman"/>
-                          <w:sz w:val="24"/>
-                          <w:szCs w:val="24"/>
-                          <w:lang w:eastAsia="pt-BR"/>
-                        </w:rPr>
-                        <w:t>.</w:t>
-                      </w:r>
-                    </w:p>
-                    <w:p>
-                      <w:pPr>
-                        <w:spacing w:before="100" w:beforeAutospacing="1" w:after="100" w:afterAutospacing="1" w:line="240" w:lineRule="auto"/>
-                        <w:rPr>
-                          <w:rFonts w:ascii="Times New Roman" w:eastAsia="Times New Roman" w:hAnsi="Times New Roman" w:cs="Times New Roman"/>
-                          <w:sz w:val="24"/>
-                          <w:szCs w:val="24"/>
-                          <w:lang w:eastAsia="pt-BR"/>
-                        </w:rPr>
-                      </w:pPr>
-                      <w:r>
-                        <w:rPr>
-                          <w:rFonts w:ascii="Times New Roman" w:eastAsia="Times New Roman" w:hAnsi="Times New Roman" w:cs="Times New Roman"/>
-                          <w:b/>
-                          <w:bCs/>
-                          <w:sz w:val="24"/>
-                          <w:szCs w:val="24"/>
-                          <w:lang w:eastAsia="pt-BR"/>
-                        </w:rPr>
-                        <w:t>O nome do arquivo</w:t>
-                      </w:r>
-                      <w:r>
-                        <w:rPr>
-                          <w:rFonts w:ascii="Times New Roman" w:eastAsia="Times New Roman" w:hAnsi="Times New Roman" w:cs="Times New Roman"/>
-                          <w:sz w:val="24"/>
-                          <w:szCs w:val="24"/>
-                          <w:lang w:eastAsia="pt-BR"/>
-                        </w:rPr>
-                        <w:t xml:space="preserve"> deve seguir o seguinte padrão:</w:t>
-                      </w:r>
-                    </w:p>
-                    <w:p>
-                      <w:pPr>
-                        <w:spacing w:beforeAutospacing="1" w:after="100" w:afterAutospacing="1" w:line="240" w:lineRule="auto"/>
-                        <w:jc w:val="center"/>
-                        <w:rPr>
-                          <w:rFonts w:ascii="Times New Roman" w:eastAsia="Times New Roman" w:hAnsi="Times New Roman" w:cs="Times New Roman"/>
-                          <w:b/>
-                          <w:bCs/>
-                          <w:sz w:val="24"/>
-                          <w:szCs w:val="24"/>
-                          <w:lang w:eastAsia="pt-BR"/>
-                        </w:rPr>
-                      </w:pPr>
-                      <w:r>
-                        <w:rPr>
-                          <w:rFonts w:ascii="Times New Roman" w:eastAsia="Times New Roman" w:hAnsi="Times New Roman" w:cs="Times New Roman"/>
-                          <w:b/>
-                          <w:bCs/>
-                          <w:sz w:val="24"/>
-                          <w:szCs w:val="24"/>
-                          <w:lang w:eastAsia="pt-BR"/>
-                        </w:rPr>
-                        <w:t>TrabalhoSE</w:t>
-                      </w:r>
-                      <w:r>
-                        <w:rPr>
-                          <w:rFonts w:ascii="Times New Roman" w:eastAsia="Times New Roman" w:hAnsi="Times New Roman" w:cs="Times New Roman"/>
-                          <w:b/>
-                          <w:bCs/>
-                          <w:sz w:val="24"/>
-                          <w:szCs w:val="24"/>
-                          <w:lang w:eastAsia="pt-BR"/>
-                        </w:rPr>
-                        <w:t>_</w:t>
-                      </w:r>
-                      <w:r>
-                        <w:rPr>
-                          <w:rFonts w:ascii="Times New Roman" w:eastAsia="Times New Roman" w:hAnsi="Times New Roman" w:cs="Times New Roman"/>
-                          <w:b/>
-                          <w:bCs/>
-                          <w:sz w:val="24"/>
-                          <w:szCs w:val="24"/>
-                          <w:lang w:eastAsia="pt-BR"/>
-                        </w:rPr>
-                        <w:t>Polo_</w:t>
-                      </w:r>
-                      <w:r>
-                        <w:rPr>
-                          <w:rFonts w:ascii="Times New Roman" w:eastAsia="Times New Roman" w:hAnsi="Times New Roman" w:cs="Times New Roman"/>
-                          <w:b/>
-                          <w:bCs/>
-                          <w:sz w:val="24"/>
-                          <w:szCs w:val="24"/>
-                          <w:lang w:eastAsia="pt-BR"/>
-                        </w:rPr>
-                        <w:t>X_</w:t>
-                      </w:r>
-                      <w:r>
-                        <w:rPr>
-                          <w:rFonts w:ascii="Times New Roman" w:eastAsia="Times New Roman" w:hAnsi="Times New Roman" w:cs="Times New Roman"/>
-                          <w:b/>
-                          <w:bCs/>
-                          <w:sz w:val="24"/>
-                          <w:szCs w:val="24"/>
-                          <w:lang w:eastAsia="pt-BR"/>
-                        </w:rPr>
-                        <w:t>Nome_do_</w:t>
-                      </w:r>
-                      <w:r>
-                        <w:rPr>
-                          <w:rFonts w:ascii="Times New Roman" w:eastAsia="Times New Roman" w:hAnsi="Times New Roman" w:cs="Times New Roman"/>
-                          <w:b/>
-                          <w:bCs/>
-                          <w:sz w:val="24"/>
-                          <w:szCs w:val="24"/>
-                          <w:lang w:eastAsia="pt-BR"/>
-                        </w:rPr>
-                        <w:t>aluno.pdf</w:t>
-                      </w:r>
-                    </w:p>
-                    <w:p>
-                      <w:pPr>
-                        <w:spacing w:before="100" w:beforeAutospacing="1" w:after="100" w:afterAutospacing="1" w:line="240" w:lineRule="auto"/>
-                        <w:rPr>
-                          <w:rFonts w:ascii="Times New Roman" w:eastAsia="Times New Roman" w:hAnsi="Times New Roman" w:cs="Times New Roman"/>
-                          <w:sz w:val="24"/>
-                          <w:szCs w:val="24"/>
-                          <w:lang w:eastAsia="pt-BR"/>
-                        </w:rPr>
-                      </w:pPr>
-                      <w:r>
-                        <w:rPr>
-                          <w:rFonts w:ascii="Times New Roman" w:eastAsia="Times New Roman" w:hAnsi="Times New Roman" w:cs="Times New Roman"/>
-                          <w:sz w:val="24"/>
-                          <w:szCs w:val="24"/>
-                          <w:lang w:eastAsia="pt-BR"/>
-                        </w:rPr>
-                        <w:t xml:space="preserve">Onde </w:t>
-                      </w:r>
-                      <w:r>
-                        <w:rPr>
-                          <w:rFonts w:ascii="Times New Roman" w:eastAsia="Times New Roman" w:hAnsi="Times New Roman" w:cs="Times New Roman"/>
-                          <w:b/>
-                          <w:bCs/>
-                          <w:sz w:val="24"/>
-                          <w:szCs w:val="24"/>
-                          <w:lang w:eastAsia="pt-BR"/>
-                        </w:rPr>
-                        <w:t>X</w:t>
-                      </w:r>
-                      <w:r>
-                        <w:rPr>
-                          <w:rFonts w:ascii="Times New Roman" w:eastAsia="Times New Roman" w:hAnsi="Times New Roman" w:cs="Times New Roman"/>
-                          <w:sz w:val="24"/>
-                          <w:szCs w:val="24"/>
-                          <w:lang w:eastAsia="pt-BR"/>
-                        </w:rPr>
-                        <w:t xml:space="preserve"> representa o número d</w:t>
-                      </w:r>
-                      <w:r>
-                        <w:rPr>
-                          <w:rFonts w:ascii="Times New Roman" w:eastAsia="Times New Roman" w:hAnsi="Times New Roman" w:cs="Times New Roman"/>
-                          <w:sz w:val="24"/>
-                          <w:szCs w:val="24"/>
-                          <w:lang w:eastAsia="pt-BR"/>
-                        </w:rPr>
-                        <w:t>o trabalho</w:t>
-                      </w:r>
-                      <w:r>
-                        <w:rPr>
-                          <w:rFonts w:ascii="Times New Roman" w:eastAsia="Times New Roman" w:hAnsi="Times New Roman" w:cs="Times New Roman"/>
-                          <w:sz w:val="24"/>
-                          <w:szCs w:val="24"/>
-                          <w:lang w:eastAsia="pt-BR"/>
-                        </w:rPr>
-                        <w:t>.</w:t>
-                      </w:r>
-                    </w:p>
-                    <w:p>
-                      <w:pPr>
-                        <w:spacing w:before="100" w:beforeAutospacing="1" w:after="100" w:afterAutospacing="1" w:line="240" w:lineRule="auto"/>
-                        <w:rPr>
-                          <w:rFonts w:ascii="Times New Roman" w:eastAsia="Times New Roman" w:hAnsi="Times New Roman" w:cs="Times New Roman"/>
-                          <w:sz w:val="24"/>
-                          <w:szCs w:val="24"/>
-                          <w:lang w:eastAsia="pt-BR"/>
-                        </w:rPr>
-                      </w:pPr>
-                      <w:r>
-                        <w:rPr>
-                          <w:rFonts w:ascii="Times New Roman" w:eastAsia="Times New Roman" w:hAnsi="Times New Roman" w:cs="Times New Roman"/>
-                          <w:sz w:val="24"/>
-                          <w:szCs w:val="24"/>
-                          <w:lang w:eastAsia="pt-BR"/>
-                        </w:rPr>
-                        <w:t xml:space="preserve">Exemplo:  </w:t>
-                      </w:r>
-                      <w:r>
-                        <w:rPr>
-                          <w:rFonts w:ascii="Times New Roman" w:eastAsia="Times New Roman" w:hAnsi="Times New Roman" w:cs="Times New Roman"/>
-                          <w:sz w:val="24"/>
-                          <w:szCs w:val="24"/>
-                          <w:lang w:eastAsia="pt-BR"/>
-                        </w:rPr>
-                        <w:t>TrabalhoSE</w:t>
-                      </w:r>
-                      <w:r>
-                        <w:rPr>
-                          <w:rFonts w:ascii="Times New Roman" w:eastAsia="Times New Roman" w:hAnsi="Times New Roman" w:cs="Times New Roman"/>
-                          <w:sz w:val="24"/>
-                          <w:szCs w:val="24"/>
-                          <w:lang w:eastAsia="pt-BR"/>
-                        </w:rPr>
-                        <w:t>_</w:t>
-                      </w:r>
-                      <w:r>
-                        <w:rPr>
-                          <w:rFonts w:ascii="Times New Roman" w:eastAsia="Times New Roman" w:hAnsi="Times New Roman" w:cs="Times New Roman"/>
-                          <w:sz w:val="24"/>
-                          <w:szCs w:val="24"/>
-                          <w:lang w:eastAsia="pt-BR"/>
-                        </w:rPr>
-                        <w:t>BJL_</w:t>
-                      </w:r>
-                      <w:r>
-                        <w:rPr>
-                          <w:rFonts w:ascii="Times New Roman" w:eastAsia="Times New Roman" w:hAnsi="Times New Roman" w:cs="Times New Roman"/>
-                          <w:sz w:val="24"/>
-                          <w:szCs w:val="24"/>
-                          <w:lang w:eastAsia="pt-BR"/>
-                        </w:rPr>
-                        <w:t>01_</w:t>
-                      </w:r>
-                      <w:r>
-                        <w:rPr>
-                          <w:rFonts w:ascii="Times New Roman" w:eastAsia="Times New Roman" w:hAnsi="Times New Roman" w:cs="Times New Roman"/>
-                          <w:sz w:val="24"/>
-                          <w:szCs w:val="24"/>
-                          <w:lang w:eastAsia="pt-BR"/>
-                        </w:rPr>
-                        <w:t>Jose_Silva_e_Silva</w:t>
-                      </w:r>
-                      <w:r>
-                        <w:rPr>
-                          <w:rFonts w:ascii="Times New Roman" w:eastAsia="Times New Roman" w:hAnsi="Times New Roman" w:cs="Times New Roman"/>
-                          <w:sz w:val="24"/>
-                          <w:szCs w:val="24"/>
-                          <w:lang w:eastAsia="pt-BR"/>
-                        </w:rPr>
-                        <w:t>.pdf</w:t>
-                      </w:r>
-                    </w:p>
-                    <w:p>
-                      <w:pPr>
-                        <w:spacing w:before="100" w:beforeAutospacing="1" w:after="100" w:afterAutospacing="1" w:line="240" w:lineRule="auto"/>
-                        <w:rPr>
-                          <w:rFonts w:ascii="Times New Roman" w:eastAsia="Times New Roman" w:hAnsi="Times New Roman" w:cs="Times New Roman"/>
-                          <w:color w:val="FF0000"/>
-                          <w:sz w:val="24"/>
-                          <w:szCs w:val="24"/>
-                          <w:lang w:eastAsia="pt-BR"/>
-                        </w:rPr>
-                      </w:pPr>
-                      <w:r>
-                        <w:rPr>
-                          <w:rFonts w:ascii="Times New Roman" w:eastAsia="Times New Roman" w:hAnsi="Times New Roman" w:cs="Times New Roman"/>
-                          <w:color w:val="FF0000"/>
-                          <w:sz w:val="24"/>
-                          <w:szCs w:val="24"/>
-                          <w:lang w:eastAsia="pt-BR"/>
-                        </w:rPr>
-                        <w:t xml:space="preserve">Apagar este comentário </w:t>
-                      </w:r>
-                      <w:r>
-                        <w:rPr>
-                          <w:rFonts w:ascii="Times New Roman" w:eastAsia="Times New Roman" w:hAnsi="Times New Roman" w:cs="Times New Roman"/>
-                          <w:color w:val="FF0000"/>
-                          <w:sz w:val="24"/>
-                          <w:szCs w:val="24"/>
-                          <w:lang w:eastAsia="pt-BR"/>
-                        </w:rPr>
-                        <w:t>n</w:t>
-                      </w:r>
-                      <w:r>
-                        <w:rPr>
-                          <w:rFonts w:ascii="Times New Roman" w:eastAsia="Times New Roman" w:hAnsi="Times New Roman" w:cs="Times New Roman"/>
-                          <w:color w:val="FF0000"/>
-                          <w:sz w:val="24"/>
-                          <w:szCs w:val="24"/>
-                          <w:lang w:eastAsia="pt-BR"/>
-                        </w:rPr>
-                        <w:t>o arquivo final.</w:t>
-                      </w:r>
-                    </w:p>
-                  </w:txbxContent>
-                </v:textbox>
-              </v:shape>
-            </w:pict>
-          </mc:Fallback>
-        </mc:AlternateContent>
-      </w:r>
     </w:p>
     <w:p>
       <w:pPr>
@@ -1579,7 +587,7 @@
 </file>
 
 <file path=word/endnotes.xml><?xml version="1.0" encoding="utf-8"?>
-<w:endnotes xmlns:wpc="http://schemas.microsoft.com/office/word/2010/wordprocessingCanvas" xmlns:cx="http://schemas.microsoft.com/office/drawing/2014/chartex" xmlns:cx1="http://schemas.microsoft.com/office/drawing/2015/9/8/chartex" xmlns:cx2="http://schemas.microsoft.com/office/drawing/2015/10/21/chartex" xmlns:cx3="http://schemas.microsoft.com/office/drawing/2016/5/9/chartex" xmlns:cx4="http://schemas.microsoft.com/office/drawing/2016/5/10/chartex" xmlns:cx5="http://schemas.microsoft.com/office/drawing/2016/5/11/chartex" xmlns:cx6="http://schemas.microsoft.com/office/drawing/2016/5/12/chartex" xmlns:cx7="http://schemas.microsoft.com/office/drawing/2016/5/13/chartex" xmlns:cx8="http://schemas.microsoft.com/office/drawing/2016/5/14/chartex" xmlns:mc="http://schemas.openxmlformats.org/markup-compatibility/2006" xmlns:aink="http://schemas.microsoft.com/office/drawing/2016/ink" xmlns:am3d="http://schemas.microsoft.com/office/drawing/2017/model3d" xmlns:o="urn:schemas-microsoft-com:office:office" xmlns:r="http://schemas.openxmlformats.org/officeDocument/2006/relationships" xmlns:m="http://schemas.openxmlformats.org/officeDocument/2006/math" xmlns:v="urn:schemas-microsoft-com:vml" xmlns:wp14="http://schemas.microsoft.com/office/word/2010/wordprocessingDrawing" xmlns:wp="http://schemas.openxmlformats.org/drawingml/2006/wordprocessingDrawing" xmlns:w10="urn:schemas-microsoft-com:office:word" xmlns:w="http://schemas.openxmlformats.org/wordprocessingml/2006/main" xmlns:w14="http://schemas.microsoft.com/office/word/2010/wordml" xmlns:w15="http://schemas.microsoft.com/office/word/2012/wordml" xmlns:w16cex="http://schemas.microsoft.com/office/word/2018/wordml/cex" xmlns:w16cid="http://schemas.microsoft.com/office/word/2016/wordml/cid" xmlns:w16="http://schemas.microsoft.com/office/word/2018/wordml" xmlns:w16se="http://schemas.microsoft.com/office/word/2015/wordml/symex" xmlns:wpg="http://schemas.microsoft.com/office/word/2010/wordprocessingGroup" xmlns:wpi="http://schemas.microsoft.com/office/word/2010/wordprocessingInk" xmlns:wne="http://schemas.microsoft.com/office/word/2006/wordml" xmlns:wps="http://schemas.microsoft.com/office/word/2010/wordprocessingShape" mc:Ignorable="w14 w15 w16se w16cid w16 w16cex wp14">
+<w:endnotes xmlns:wpc="http://schemas.microsoft.com/office/word/2010/wordprocessingCanvas" xmlns:cx="http://schemas.microsoft.com/office/drawing/2014/chartex" xmlns:cx1="http://schemas.microsoft.com/office/drawing/2015/9/8/chartex" xmlns:cx2="http://schemas.microsoft.com/office/drawing/2015/10/21/chartex" xmlns:cx3="http://schemas.microsoft.com/office/drawing/2016/5/9/chartex" xmlns:cx4="http://schemas.microsoft.com/office/drawing/2016/5/10/chartex" xmlns:cx5="http://schemas.microsoft.com/office/drawing/2016/5/11/chartex" xmlns:cx6="http://schemas.microsoft.com/office/drawing/2016/5/12/chartex" xmlns:cx7="http://schemas.microsoft.com/office/drawing/2016/5/13/chartex" xmlns:cx8="http://schemas.microsoft.com/office/drawing/2016/5/14/chartex" xmlns:mc="http://schemas.openxmlformats.org/markup-compatibility/2006" xmlns:aink="http://schemas.microsoft.com/office/drawing/2016/ink" xmlns:am3d="http://schemas.microsoft.com/office/drawing/2017/model3d" xmlns:o="urn:schemas-microsoft-com:office:office" xmlns:oel="http://schemas.microsoft.com/office/2019/extlst" xmlns:r="http://schemas.openxmlformats.org/officeDocument/2006/relationships" xmlns:m="http://schemas.openxmlformats.org/officeDocument/2006/math" xmlns:v="urn:schemas-microsoft-com:vml" xmlns:wp14="http://schemas.microsoft.com/office/word/2010/wordprocessingDrawing" xmlns:wp="http://schemas.openxmlformats.org/drawingml/2006/wordprocessingDrawing" xmlns:w10="urn:schemas-microsoft-com:office:word" xmlns:w="http://schemas.openxmlformats.org/wordprocessingml/2006/main" xmlns:w14="http://schemas.microsoft.com/office/word/2010/wordml" xmlns:w15="http://schemas.microsoft.com/office/word/2012/wordml" xmlns:w16cex="http://schemas.microsoft.com/office/word/2018/wordml/cex" xmlns:w16cid="http://schemas.microsoft.com/office/word/2016/wordml/cid" xmlns:w16="http://schemas.microsoft.com/office/word/2018/wordml" xmlns:w16du="http://schemas.microsoft.com/office/word/2023/wordml/word16du" xmlns:w16sdtdh="http://schemas.microsoft.com/office/word/2020/wordml/sdtdatahash" xmlns:w16sdtfl="http://schemas.microsoft.com/office/word/2024/wordml/sdtformatlock" xmlns:w16se="http://schemas.microsoft.com/office/word/2015/wordml/symex" xmlns:wpg="http://schemas.microsoft.com/office/word/2010/wordprocessingGroup" xmlns:wpi="http://schemas.microsoft.com/office/word/2010/wordprocessingInk" xmlns:wne="http://schemas.microsoft.com/office/word/2006/wordml" xmlns:wps="http://schemas.microsoft.com/office/word/2010/wordprocessingShape" mc:Ignorable="w14 w15 w16se w16cid w16 w16cex w16sdtdh w16sdtfl w16du wp14">
   <w:endnote w:type="separator" w:id="-1">
     <w:p>
       <w:pPr>
@@ -1604,7 +612,7 @@
 </file>
 
 <file path=word/footer1.xml><?xml version="1.0" encoding="utf-8"?>
-<w:ftr xmlns:wpc="http://schemas.microsoft.com/office/word/2010/wordprocessingCanvas" xmlns:cx="http://schemas.microsoft.com/office/drawing/2014/chartex" xmlns:cx1="http://schemas.microsoft.com/office/drawing/2015/9/8/chartex" xmlns:cx2="http://schemas.microsoft.com/office/drawing/2015/10/21/chartex" xmlns:cx3="http://schemas.microsoft.com/office/drawing/2016/5/9/chartex" xmlns:cx4="http://schemas.microsoft.com/office/drawing/2016/5/10/chartex" xmlns:cx5="http://schemas.microsoft.com/office/drawing/2016/5/11/chartex" xmlns:cx6="http://schemas.microsoft.com/office/drawing/2016/5/12/chartex" xmlns:cx7="http://schemas.microsoft.com/office/drawing/2016/5/13/chartex" xmlns:cx8="http://schemas.microsoft.com/office/drawing/2016/5/14/chartex" xmlns:mc="http://schemas.openxmlformats.org/markup-compatibility/2006" xmlns:aink="http://schemas.microsoft.com/office/drawing/2016/ink" xmlns:am3d="http://schemas.microsoft.com/office/drawing/2017/model3d" xmlns:o="urn:schemas-microsoft-com:office:office" xmlns:r="http://schemas.openxmlformats.org/officeDocument/2006/relationships" xmlns:m="http://schemas.openxmlformats.org/officeDocument/2006/math" xmlns:v="urn:schemas-microsoft-com:vml" xmlns:wp14="http://schemas.microsoft.com/office/word/2010/wordprocessingDrawing" xmlns:wp="http://schemas.openxmlformats.org/drawingml/2006/wordprocessingDrawing" xmlns:w10="urn:schemas-microsoft-com:office:word" xmlns:w="http://schemas.openxmlformats.org/wordprocessingml/2006/main" xmlns:w14="http://schemas.microsoft.com/office/word/2010/wordml" xmlns:w15="http://schemas.microsoft.com/office/word/2012/wordml" xmlns:w16cex="http://schemas.microsoft.com/office/word/2018/wordml/cex" xmlns:w16cid="http://schemas.microsoft.com/office/word/2016/wordml/cid" xmlns:w16="http://schemas.microsoft.com/office/word/2018/wordml" xmlns:w16se="http://schemas.microsoft.com/office/word/2015/wordml/symex" xmlns:wpg="http://schemas.microsoft.com/office/word/2010/wordprocessingGroup" xmlns:wpi="http://schemas.microsoft.com/office/word/2010/wordprocessingInk" xmlns:wne="http://schemas.microsoft.com/office/word/2006/wordml" xmlns:wps="http://schemas.microsoft.com/office/word/2010/wordprocessingShape" mc:Ignorable="w14 w15 w16se w16cid w16 w16cex wp14">
+<w:ftr xmlns:wpc="http://schemas.microsoft.com/office/word/2010/wordprocessingCanvas" xmlns:cx="http://schemas.microsoft.com/office/drawing/2014/chartex" xmlns:cx1="http://schemas.microsoft.com/office/drawing/2015/9/8/chartex" xmlns:cx2="http://schemas.microsoft.com/office/drawing/2015/10/21/chartex" xmlns:cx3="http://schemas.microsoft.com/office/drawing/2016/5/9/chartex" xmlns:cx4="http://schemas.microsoft.com/office/drawing/2016/5/10/chartex" xmlns:cx5="http://schemas.microsoft.com/office/drawing/2016/5/11/chartex" xmlns:cx6="http://schemas.microsoft.com/office/drawing/2016/5/12/chartex" xmlns:cx7="http://schemas.microsoft.com/office/drawing/2016/5/13/chartex" xmlns:cx8="http://schemas.microsoft.com/office/drawing/2016/5/14/chartex" xmlns:mc="http://schemas.openxmlformats.org/markup-compatibility/2006" xmlns:aink="http://schemas.microsoft.com/office/drawing/2016/ink" xmlns:am3d="http://schemas.microsoft.com/office/drawing/2017/model3d" xmlns:o="urn:schemas-microsoft-com:office:office" xmlns:oel="http://schemas.microsoft.com/office/2019/extlst" xmlns:r="http://schemas.openxmlformats.org/officeDocument/2006/relationships" xmlns:m="http://schemas.openxmlformats.org/officeDocument/2006/math" xmlns:v="urn:schemas-microsoft-com:vml" xmlns:wp14="http://schemas.microsoft.com/office/word/2010/wordprocessingDrawing" xmlns:wp="http://schemas.openxmlformats.org/drawingml/2006/wordprocessingDrawing" xmlns:w10="urn:schemas-microsoft-com:office:word" xmlns:w="http://schemas.openxmlformats.org/wordprocessingml/2006/main" xmlns:w14="http://schemas.microsoft.com/office/word/2010/wordml" xmlns:w15="http://schemas.microsoft.com/office/word/2012/wordml" xmlns:w16cex="http://schemas.microsoft.com/office/word/2018/wordml/cex" xmlns:w16cid="http://schemas.microsoft.com/office/word/2016/wordml/cid" xmlns:w16="http://schemas.microsoft.com/office/word/2018/wordml" xmlns:w16du="http://schemas.microsoft.com/office/word/2023/wordml/word16du" xmlns:w16sdtdh="http://schemas.microsoft.com/office/word/2020/wordml/sdtdatahash" xmlns:w16sdtfl="http://schemas.microsoft.com/office/word/2024/wordml/sdtformatlock" xmlns:w16se="http://schemas.microsoft.com/office/word/2015/wordml/symex" xmlns:wpg="http://schemas.microsoft.com/office/word/2010/wordprocessingGroup" xmlns:wpi="http://schemas.microsoft.com/office/word/2010/wordprocessingInk" xmlns:wne="http://schemas.microsoft.com/office/word/2006/wordml" xmlns:wps="http://schemas.microsoft.com/office/word/2010/wordprocessingShape" mc:Ignorable="w14 w15 w16se w16cid w16 w16cex w16sdtdh w16sdtfl w16du wp14">
   <w:p>
     <w:pPr>
       <w:pStyle w:val="Rodap"/>
@@ -1738,7 +746,7 @@
 </file>
 
 <file path=word/footnotes.xml><?xml version="1.0" encoding="utf-8"?>
-<w:footnotes xmlns:wpc="http://schemas.microsoft.com/office/word/2010/wordprocessingCanvas" xmlns:cx="http://schemas.microsoft.com/office/drawing/2014/chartex" xmlns:cx1="http://schemas.microsoft.com/office/drawing/2015/9/8/chartex" xmlns:cx2="http://schemas.microsoft.com/office/drawing/2015/10/21/chartex" xmlns:cx3="http://schemas.microsoft.com/office/drawing/2016/5/9/chartex" xmlns:cx4="http://schemas.microsoft.com/office/drawing/2016/5/10/chartex" xmlns:cx5="http://schemas.microsoft.com/office/drawing/2016/5/11/chartex" xmlns:cx6="http://schemas.microsoft.com/office/drawing/2016/5/12/chartex" xmlns:cx7="http://schemas.microsoft.com/office/drawing/2016/5/13/chartex" xmlns:cx8="http://schemas.microsoft.com/office/drawing/2016/5/14/chartex" xmlns:mc="http://schemas.openxmlformats.org/markup-compatibility/2006" xmlns:aink="http://schemas.microsoft.com/office/drawing/2016/ink" xmlns:am3d="http://schemas.microsoft.com/office/drawing/2017/model3d" xmlns:o="urn:schemas-microsoft-com:office:office" xmlns:r="http://schemas.openxmlformats.org/officeDocument/2006/relationships" xmlns:m="http://schemas.openxmlformats.org/officeDocument/2006/math" xmlns:v="urn:schemas-microsoft-com:vml" xmlns:wp14="http://schemas.microsoft.com/office/word/2010/wordprocessingDrawing" xmlns:wp="http://schemas.openxmlformats.org/drawingml/2006/wordprocessingDrawing" xmlns:w10="urn:schemas-microsoft-com:office:word" xmlns:w="http://schemas.openxmlformats.org/wordprocessingml/2006/main" xmlns:w14="http://schemas.microsoft.com/office/word/2010/wordml" xmlns:w15="http://schemas.microsoft.com/office/word/2012/wordml" xmlns:w16cex="http://schemas.microsoft.com/office/word/2018/wordml/cex" xmlns:w16cid="http://schemas.microsoft.com/office/word/2016/wordml/cid" xmlns:w16="http://schemas.microsoft.com/office/word/2018/wordml" xmlns:w16se="http://schemas.microsoft.com/office/word/2015/wordml/symex" xmlns:wpg="http://schemas.microsoft.com/office/word/2010/wordprocessingGroup" xmlns:wpi="http://schemas.microsoft.com/office/word/2010/wordprocessingInk" xmlns:wne="http://schemas.microsoft.com/office/word/2006/wordml" xmlns:wps="http://schemas.microsoft.com/office/word/2010/wordprocessingShape" mc:Ignorable="w14 w15 w16se w16cid w16 w16cex wp14">
+<w:footnotes xmlns:wpc="http://schemas.microsoft.com/office/word/2010/wordprocessingCanvas" xmlns:cx="http://schemas.microsoft.com/office/drawing/2014/chartex" xmlns:cx1="http://schemas.microsoft.com/office/drawing/2015/9/8/chartex" xmlns:cx2="http://schemas.microsoft.com/office/drawing/2015/10/21/chartex" xmlns:cx3="http://schemas.microsoft.com/office/drawing/2016/5/9/chartex" xmlns:cx4="http://schemas.microsoft.com/office/drawing/2016/5/10/chartex" xmlns:cx5="http://schemas.microsoft.com/office/drawing/2016/5/11/chartex" xmlns:cx6="http://schemas.microsoft.com/office/drawing/2016/5/12/chartex" xmlns:cx7="http://schemas.microsoft.com/office/drawing/2016/5/13/chartex" xmlns:cx8="http://schemas.microsoft.com/office/drawing/2016/5/14/chartex" xmlns:mc="http://schemas.openxmlformats.org/markup-compatibility/2006" xmlns:aink="http://schemas.microsoft.com/office/drawing/2016/ink" xmlns:am3d="http://schemas.microsoft.com/office/drawing/2017/model3d" xmlns:o="urn:schemas-microsoft-com:office:office" xmlns:oel="http://schemas.microsoft.com/office/2019/extlst" xmlns:r="http://schemas.openxmlformats.org/officeDocument/2006/relationships" xmlns:m="http://schemas.openxmlformats.org/officeDocument/2006/math" xmlns:v="urn:schemas-microsoft-com:vml" xmlns:wp14="http://schemas.microsoft.com/office/word/2010/wordprocessingDrawing" xmlns:wp="http://schemas.openxmlformats.org/drawingml/2006/wordprocessingDrawing" xmlns:w10="urn:schemas-microsoft-com:office:word" xmlns:w="http://schemas.openxmlformats.org/wordprocessingml/2006/main" xmlns:w14="http://schemas.microsoft.com/office/word/2010/wordml" xmlns:w15="http://schemas.microsoft.com/office/word/2012/wordml" xmlns:w16cex="http://schemas.microsoft.com/office/word/2018/wordml/cex" xmlns:w16cid="http://schemas.microsoft.com/office/word/2016/wordml/cid" xmlns:w16="http://schemas.microsoft.com/office/word/2018/wordml" xmlns:w16du="http://schemas.microsoft.com/office/word/2023/wordml/word16du" xmlns:w16sdtdh="http://schemas.microsoft.com/office/word/2020/wordml/sdtdatahash" xmlns:w16sdtfl="http://schemas.microsoft.com/office/word/2024/wordml/sdtformatlock" xmlns:w16se="http://schemas.microsoft.com/office/word/2015/wordml/symex" xmlns:wpg="http://schemas.microsoft.com/office/word/2010/wordprocessingGroup" xmlns:wpi="http://schemas.microsoft.com/office/word/2010/wordprocessingInk" xmlns:wne="http://schemas.microsoft.com/office/word/2006/wordml" xmlns:wps="http://schemas.microsoft.com/office/word/2010/wordprocessingShape" mc:Ignorable="w14 w15 w16se w16cid w16 w16cex w16sdtdh w16sdtfl w16du wp14">
   <w:footnote w:type="separator" w:id="-1">
     <w:p>
       <w:pPr>
@@ -1763,7 +771,7 @@
 </file>
 
 <file path=word/header1.xml><?xml version="1.0" encoding="utf-8"?>
-<w:hdr xmlns:wpc="http://schemas.microsoft.com/office/word/2010/wordprocessingCanvas" xmlns:cx="http://schemas.microsoft.com/office/drawing/2014/chartex" xmlns:cx1="http://schemas.microsoft.com/office/drawing/2015/9/8/chartex" xmlns:cx2="http://schemas.microsoft.com/office/drawing/2015/10/21/chartex" xmlns:cx3="http://schemas.microsoft.com/office/drawing/2016/5/9/chartex" xmlns:cx4="http://schemas.microsoft.com/office/drawing/2016/5/10/chartex" xmlns:cx5="http://schemas.microsoft.com/office/drawing/2016/5/11/chartex" xmlns:cx6="http://schemas.microsoft.com/office/drawing/2016/5/12/chartex" xmlns:cx7="http://schemas.microsoft.com/office/drawing/2016/5/13/chartex" xmlns:cx8="http://schemas.microsoft.com/office/drawing/2016/5/14/chartex" xmlns:mc="http://schemas.openxmlformats.org/markup-compatibility/2006" xmlns:aink="http://schemas.microsoft.com/office/drawing/2016/ink" xmlns:am3d="http://schemas.microsoft.com/office/drawing/2017/model3d" xmlns:o="urn:schemas-microsoft-com:office:office" xmlns:r="http://schemas.openxmlformats.org/officeDocument/2006/relationships" xmlns:m="http://schemas.openxmlformats.org/officeDocument/2006/math" xmlns:v="urn:schemas-microsoft-com:vml" xmlns:wp14="http://schemas.microsoft.com/office/word/2010/wordprocessingDrawing" xmlns:wp="http://schemas.openxmlformats.org/drawingml/2006/wordprocessingDrawing" xmlns:w10="urn:schemas-microsoft-com:office:word" xmlns:w="http://schemas.openxmlformats.org/wordprocessingml/2006/main" xmlns:w14="http://schemas.microsoft.com/office/word/2010/wordml" xmlns:w15="http://schemas.microsoft.com/office/word/2012/wordml" xmlns:w16cex="http://schemas.microsoft.com/office/word/2018/wordml/cex" xmlns:w16cid="http://schemas.microsoft.com/office/word/2016/wordml/cid" xmlns:w16="http://schemas.microsoft.com/office/word/2018/wordml" xmlns:w16se="http://schemas.microsoft.com/office/word/2015/wordml/symex" xmlns:wpg="http://schemas.microsoft.com/office/word/2010/wordprocessingGroup" xmlns:wpi="http://schemas.microsoft.com/office/word/2010/wordprocessingInk" xmlns:wne="http://schemas.microsoft.com/office/word/2006/wordml" xmlns:wps="http://schemas.microsoft.com/office/word/2010/wordprocessingShape" mc:Ignorable="w14 w15 w16se w16cid w16 w16cex wp14">
+<w:hdr xmlns:wpc="http://schemas.microsoft.com/office/word/2010/wordprocessingCanvas" xmlns:cx="http://schemas.microsoft.com/office/drawing/2014/chartex" xmlns:cx1="http://schemas.microsoft.com/office/drawing/2015/9/8/chartex" xmlns:cx2="http://schemas.microsoft.com/office/drawing/2015/10/21/chartex" xmlns:cx3="http://schemas.microsoft.com/office/drawing/2016/5/9/chartex" xmlns:cx4="http://schemas.microsoft.com/office/drawing/2016/5/10/chartex" xmlns:cx5="http://schemas.microsoft.com/office/drawing/2016/5/11/chartex" xmlns:cx6="http://schemas.microsoft.com/office/drawing/2016/5/12/chartex" xmlns:cx7="http://schemas.microsoft.com/office/drawing/2016/5/13/chartex" xmlns:cx8="http://schemas.microsoft.com/office/drawing/2016/5/14/chartex" xmlns:mc="http://schemas.openxmlformats.org/markup-compatibility/2006" xmlns:aink="http://schemas.microsoft.com/office/drawing/2016/ink" xmlns:am3d="http://schemas.microsoft.com/office/drawing/2017/model3d" xmlns:o="urn:schemas-microsoft-com:office:office" xmlns:oel="http://schemas.microsoft.com/office/2019/extlst" xmlns:r="http://schemas.openxmlformats.org/officeDocument/2006/relationships" xmlns:m="http://schemas.openxmlformats.org/officeDocument/2006/math" xmlns:v="urn:schemas-microsoft-com:vml" xmlns:wp14="http://schemas.microsoft.com/office/word/2010/wordprocessingDrawing" xmlns:wp="http://schemas.openxmlformats.org/drawingml/2006/wordprocessingDrawing" xmlns:w10="urn:schemas-microsoft-com:office:word" xmlns:w="http://schemas.openxmlformats.org/wordprocessingml/2006/main" xmlns:w14="http://schemas.microsoft.com/office/word/2010/wordml" xmlns:w15="http://schemas.microsoft.com/office/word/2012/wordml" xmlns:w16cex="http://schemas.microsoft.com/office/word/2018/wordml/cex" xmlns:w16cid="http://schemas.microsoft.com/office/word/2016/wordml/cid" xmlns:w16="http://schemas.microsoft.com/office/word/2018/wordml" xmlns:w16du="http://schemas.microsoft.com/office/word/2023/wordml/word16du" xmlns:w16sdtdh="http://schemas.microsoft.com/office/word/2020/wordml/sdtdatahash" xmlns:w16sdtfl="http://schemas.microsoft.com/office/word/2024/wordml/sdtformatlock" xmlns:w16se="http://schemas.microsoft.com/office/word/2015/wordml/symex" xmlns:wpg="http://schemas.microsoft.com/office/word/2010/wordprocessingGroup" xmlns:wpi="http://schemas.microsoft.com/office/word/2010/wordprocessingInk" xmlns:wne="http://schemas.microsoft.com/office/word/2006/wordml" xmlns:wps="http://schemas.microsoft.com/office/word/2010/wordprocessingShape" mc:Ignorable="w14 w15 w16se w16cid w16 w16cex w16sdtdh w16sdtfl w16du wp14">
   <w:p>
     <w:pPr>
       <w:pStyle w:val="Cabealho"/>
@@ -1889,7 +897,7 @@
 </file>
 
 <file path=word/numbering.xml><?xml version="1.0" encoding="utf-8"?>
-<w:numbering xmlns:wpc="http://schemas.microsoft.com/office/word/2010/wordprocessingCanvas" xmlns:cx="http://schemas.microsoft.com/office/drawing/2014/chartex" xmlns:cx1="http://schemas.microsoft.com/office/drawing/2015/9/8/chartex" xmlns:cx2="http://schemas.microsoft.com/office/drawing/2015/10/21/chartex" xmlns:cx3="http://schemas.microsoft.com/office/drawing/2016/5/9/chartex" xmlns:cx4="http://schemas.microsoft.com/office/drawing/2016/5/10/chartex" xmlns:cx5="http://schemas.microsoft.com/office/drawing/2016/5/11/chartex" xmlns:cx6="http://schemas.microsoft.com/office/drawing/2016/5/12/chartex" xmlns:cx7="http://schemas.microsoft.com/office/drawing/2016/5/13/chartex" xmlns:cx8="http://schemas.microsoft.com/office/drawing/2016/5/14/chartex" xmlns:mc="http://schemas.openxmlformats.org/markup-compatibility/2006" xmlns:aink="http://schemas.microsoft.com/office/drawing/2016/ink" xmlns:am3d="http://schemas.microsoft.com/office/drawing/2017/model3d" xmlns:o="urn:schemas-microsoft-com:office:office" xmlns:r="http://schemas.openxmlformats.org/officeDocument/2006/relationships" xmlns:m="http://schemas.openxmlformats.org/officeDocument/2006/math" xmlns:v="urn:schemas-microsoft-com:vml" xmlns:wp14="http://schemas.microsoft.com/office/word/2010/wordprocessingDrawing" xmlns:wp="http://schemas.openxmlformats.org/drawingml/2006/wordprocessingDrawing" xmlns:w10="urn:schemas-microsoft-com:office:word" xmlns:w="http://schemas.openxmlformats.org/wordprocessingml/2006/main" xmlns:w14="http://schemas.microsoft.com/office/word/2010/wordml" xmlns:w15="http://schemas.microsoft.com/office/word/2012/wordml" xmlns:w16cex="http://schemas.microsoft.com/office/word/2018/wordml/cex" xmlns:w16cid="http://schemas.microsoft.com/office/word/2016/wordml/cid" xmlns:w16="http://schemas.microsoft.com/office/word/2018/wordml" xmlns:w16se="http://schemas.microsoft.com/office/word/2015/wordml/symex" xmlns:wpg="http://schemas.microsoft.com/office/word/2010/wordprocessingGroup" xmlns:wpi="http://schemas.microsoft.com/office/word/2010/wordprocessingInk" xmlns:wne="http://schemas.microsoft.com/office/word/2006/wordml" xmlns:wps="http://schemas.microsoft.com/office/word/2010/wordprocessingShape" mc:Ignorable="w14 w15 w16se w16cid w16 w16cex wp14">
+<w:numbering xmlns:wpc="http://schemas.microsoft.com/office/word/2010/wordprocessingCanvas" xmlns:cx="http://schemas.microsoft.com/office/drawing/2014/chartex" xmlns:cx1="http://schemas.microsoft.com/office/drawing/2015/9/8/chartex" xmlns:cx2="http://schemas.microsoft.com/office/drawing/2015/10/21/chartex" xmlns:cx3="http://schemas.microsoft.com/office/drawing/2016/5/9/chartex" xmlns:cx4="http://schemas.microsoft.com/office/drawing/2016/5/10/chartex" xmlns:cx5="http://schemas.microsoft.com/office/drawing/2016/5/11/chartex" xmlns:cx6="http://schemas.microsoft.com/office/drawing/2016/5/12/chartex" xmlns:cx7="http://schemas.microsoft.com/office/drawing/2016/5/13/chartex" xmlns:cx8="http://schemas.microsoft.com/office/drawing/2016/5/14/chartex" xmlns:mc="http://schemas.openxmlformats.org/markup-compatibility/2006" xmlns:aink="http://schemas.microsoft.com/office/drawing/2016/ink" xmlns:am3d="http://schemas.microsoft.com/office/drawing/2017/model3d" xmlns:o="urn:schemas-microsoft-com:office:office" xmlns:oel="http://schemas.microsoft.com/office/2019/extlst" xmlns:r="http://schemas.openxmlformats.org/officeDocument/2006/relationships" xmlns:m="http://schemas.openxmlformats.org/officeDocument/2006/math" xmlns:v="urn:schemas-microsoft-com:vml" xmlns:wp14="http://schemas.microsoft.com/office/word/2010/wordprocessingDrawing" xmlns:wp="http://schemas.openxmlformats.org/drawingml/2006/wordprocessingDrawing" xmlns:w10="urn:schemas-microsoft-com:office:word" xmlns:w="http://schemas.openxmlformats.org/wordprocessingml/2006/main" xmlns:w14="http://schemas.microsoft.com/office/word/2010/wordml" xmlns:w15="http://schemas.microsoft.com/office/word/2012/wordml" xmlns:w16cex="http://schemas.microsoft.com/office/word/2018/wordml/cex" xmlns:w16cid="http://schemas.microsoft.com/office/word/2016/wordml/cid" xmlns:w16="http://schemas.microsoft.com/office/word/2018/wordml" xmlns:w16du="http://schemas.microsoft.com/office/word/2023/wordml/word16du" xmlns:w16sdtdh="http://schemas.microsoft.com/office/word/2020/wordml/sdtdatahash" xmlns:w16sdtfl="http://schemas.microsoft.com/office/word/2024/wordml/sdtformatlock" xmlns:w16se="http://schemas.microsoft.com/office/word/2015/wordml/symex" xmlns:wpg="http://schemas.microsoft.com/office/word/2010/wordprocessingGroup" xmlns:wpi="http://schemas.microsoft.com/office/word/2010/wordprocessingInk" xmlns:wne="http://schemas.microsoft.com/office/word/2006/wordml" xmlns:wps="http://schemas.microsoft.com/office/word/2010/wordprocessingShape" mc:Ignorable="w14 w15 w16se w16cid w16 w16cex w16sdtdh w16sdtfl w16du wp14">
   <w:abstractNum w:abstractNumId="0" w15:restartNumberingAfterBreak="0">
     <w:nsid w:val="069D6B62"/>
     <w:multiLevelType w:val="hybridMultilevel"/>
@@ -4364,74 +3372,74 @@
       </w:rPr>
     </w:lvl>
   </w:abstractNum>
-  <w:num w:numId="1">
+  <w:num w:numId="1" w16cid:durableId="1042284934">
     <w:abstractNumId w:val="12"/>
   </w:num>
-  <w:num w:numId="2">
+  <w:num w:numId="2" w16cid:durableId="240406573">
     <w:abstractNumId w:val="16"/>
   </w:num>
-  <w:num w:numId="3">
+  <w:num w:numId="3" w16cid:durableId="1052079564">
     <w:abstractNumId w:val="13"/>
   </w:num>
-  <w:num w:numId="4">
+  <w:num w:numId="4" w16cid:durableId="109518277">
     <w:abstractNumId w:val="10"/>
   </w:num>
-  <w:num w:numId="5">
+  <w:num w:numId="5" w16cid:durableId="487480239">
     <w:abstractNumId w:val="7"/>
   </w:num>
-  <w:num w:numId="6">
+  <w:num w:numId="6" w16cid:durableId="1180894773">
     <w:abstractNumId w:val="9"/>
   </w:num>
-  <w:num w:numId="7">
+  <w:num w:numId="7" w16cid:durableId="738940645">
     <w:abstractNumId w:val="6"/>
   </w:num>
-  <w:num w:numId="8">
+  <w:num w:numId="8" w16cid:durableId="1329020405">
     <w:abstractNumId w:val="15"/>
   </w:num>
-  <w:num w:numId="9">
+  <w:num w:numId="9" w16cid:durableId="680356812">
     <w:abstractNumId w:val="2"/>
   </w:num>
-  <w:num w:numId="10">
+  <w:num w:numId="10" w16cid:durableId="407193322">
     <w:abstractNumId w:val="14"/>
   </w:num>
-  <w:num w:numId="11">
+  <w:num w:numId="11" w16cid:durableId="767652079">
     <w:abstractNumId w:val="19"/>
   </w:num>
-  <w:num w:numId="12">
+  <w:num w:numId="12" w16cid:durableId="77673255">
     <w:abstractNumId w:val="8"/>
   </w:num>
-  <w:num w:numId="13">
+  <w:num w:numId="13" w16cid:durableId="1882785956">
     <w:abstractNumId w:val="20"/>
   </w:num>
-  <w:num w:numId="14">
+  <w:num w:numId="14" w16cid:durableId="1111124597">
     <w:abstractNumId w:val="18"/>
   </w:num>
-  <w:num w:numId="15">
+  <w:num w:numId="15" w16cid:durableId="487329515">
     <w:abstractNumId w:val="0"/>
   </w:num>
-  <w:num w:numId="16">
+  <w:num w:numId="16" w16cid:durableId="2065592337">
     <w:abstractNumId w:val="3"/>
   </w:num>
-  <w:num w:numId="17">
+  <w:num w:numId="17" w16cid:durableId="1425759208">
     <w:abstractNumId w:val="17"/>
   </w:num>
-  <w:num w:numId="18">
+  <w:num w:numId="18" w16cid:durableId="176847969">
     <w:abstractNumId w:val="11"/>
   </w:num>
-  <w:num w:numId="19">
+  <w:num w:numId="19" w16cid:durableId="1889145243">
     <w:abstractNumId w:val="4"/>
   </w:num>
-  <w:num w:numId="20">
+  <w:num w:numId="20" w16cid:durableId="1419903755">
     <w:abstractNumId w:val="1"/>
   </w:num>
-  <w:num w:numId="21">
+  <w:num w:numId="21" w16cid:durableId="1633514846">
     <w:abstractNumId w:val="5"/>
   </w:num>
 </w:numbering>
 </file>
 
 <file path=word/styles.xml><?xml version="1.0" encoding="utf-8"?>
-<w:styles xmlns:mc="http://schemas.openxmlformats.org/markup-compatibility/2006" xmlns:r="http://schemas.openxmlformats.org/officeDocument/2006/relationships" xmlns:w="http://schemas.openxmlformats.org/wordprocessingml/2006/main" xmlns:w14="http://schemas.microsoft.com/office/word/2010/wordml" xmlns:w15="http://schemas.microsoft.com/office/word/2012/wordml" xmlns:w16cex="http://schemas.microsoft.com/office/word/2018/wordml/cex" xmlns:w16cid="http://schemas.microsoft.com/office/word/2016/wordml/cid" xmlns:w16="http://schemas.microsoft.com/office/word/2018/wordml" xmlns:w16se="http://schemas.microsoft.com/office/word/2015/wordml/symex" mc:Ignorable="w14 w15 w16se w16cid w16 w16cex">
+<w:styles xmlns:mc="http://schemas.openxmlformats.org/markup-compatibility/2006" xmlns:r="http://schemas.openxmlformats.org/officeDocument/2006/relationships" xmlns:w="http://schemas.openxmlformats.org/wordprocessingml/2006/main" xmlns:w14="http://schemas.microsoft.com/office/word/2010/wordml" xmlns:w15="http://schemas.microsoft.com/office/word/2012/wordml" xmlns:w16cex="http://schemas.microsoft.com/office/word/2018/wordml/cex" xmlns:w16cid="http://schemas.microsoft.com/office/word/2016/wordml/cid" xmlns:w16="http://schemas.microsoft.com/office/word/2018/wordml" xmlns:w16du="http://schemas.microsoft.com/office/word/2023/wordml/word16du" xmlns:w16sdtdh="http://schemas.microsoft.com/office/word/2020/wordml/sdtdatahash" xmlns:w16sdtfl="http://schemas.microsoft.com/office/word/2024/wordml/sdtformatlock" xmlns:w16se="http://schemas.microsoft.com/office/word/2015/wordml/symex" mc:Ignorable="w14 w15 w16se w16cid w16 w16cex w16sdtdh w16sdtfl w16du">
   <w:docDefaults>
     <w:rPrDefault>
       <w:rPr>

</xml_diff>

<commit_message>
chore: Organizing code and comments
</commit_message>
<xml_diff>
--- a/TrabalhoSE_Ilheus_01_Luiz_Felipe_do_Rosário_Alves_Silva.docx
+++ b/TrabalhoSE_Ilheus_01_Luiz_Felipe_do_Rosário_Alves_Silva.docx
@@ -288,6 +288,38 @@
         </w:rPr>
         <w:t>O sistema reconhece</w:t>
       </w:r>
+      <w:r>
+        <w:rPr>
+          <w:rFonts w:ascii="Times New Roman" w:hAnsi="Times New Roman" w:cs="Times New Roman"/>
+          <w:sz w:val="24"/>
+          <w:szCs w:val="24"/>
+        </w:rPr>
+        <w:t xml:space="preserve"> movimento do analógico, mostrando a posição atual através do Display OLED com o desenho do quadrado 8x8, assim, simulando o movimento de um veículo. Com base nisto, o programa nota quando o veículo está ligado, fazendo a conferência do estado do motor, se baseando em 4 estados com indicadores de cor diferentes: Motor Desligado (Branco), Motor Ligado Parado (Amarelo), Motor Ligado Em Movimento (Verde) e Motor Ocioso (Vermelho).</w:t>
+      </w:r>
+      <w:r>
+        <w:rPr>
+          <w:rFonts w:ascii="Times New Roman" w:hAnsi="Times New Roman" w:cs="Times New Roman"/>
+          <w:sz w:val="24"/>
+          <w:szCs w:val="24"/>
+        </w:rPr>
+        <w:t xml:space="preserve"> A partir que o motor está ligado e ficou parado, 15 segundos são contabilizados, e, caso não haja movimento, um alerta Sonoro e Visual avisará para desligar o motor ou se mover.</w:t>
+      </w:r>
+      <w:r>
+        <w:rPr>
+          <w:rFonts w:ascii="Times New Roman" w:hAnsi="Times New Roman" w:cs="Times New Roman"/>
+          <w:sz w:val="24"/>
+          <w:szCs w:val="24"/>
+        </w:rPr>
+        <w:t xml:space="preserve"> Assim, registrando quanto tempo passou em cada estado, para ao final da Viagem, enviar via UART o Registro da mesma, com: </w:t>
+      </w:r>
+      <w:r>
+        <w:rPr>
+          <w:rFonts w:ascii="Times New Roman" w:hAnsi="Times New Roman" w:cs="Times New Roman"/>
+          <w:sz w:val="24"/>
+          <w:szCs w:val="24"/>
+        </w:rPr>
+        <w:t xml:space="preserve">ID da Viagem, Consumo e Tempo Ocioso. </w:t>
+      </w:r>
     </w:p>
     <w:p>
       <w:pPr>
@@ -351,8 +383,122 @@
           <w:sz w:val="24"/>
           <w:szCs w:val="24"/>
         </w:rPr>
-        <w:t xml:space="preserve">(Explique como cada um dos itens abaixo será utilizado no seu projeto: Potenciômetro do Joystick, Botões, Display OLED, Matriz de LEDs, LED RGB, </w:t>
+        <w:t>Joystick: Movimento do Quadrado 8x8 e Simulação do veículo</w:t>
       </w:r>
+    </w:p>
+    <w:p>
+      <w:pPr>
+        <w:spacing w:after="80"/>
+        <w:jc w:val="center"/>
+        <w:rPr>
+          <w:rFonts w:ascii="Times New Roman" w:hAnsi="Times New Roman" w:cs="Times New Roman"/>
+          <w:sz w:val="24"/>
+          <w:szCs w:val="24"/>
+        </w:rPr>
+      </w:pPr>
+      <w:r>
+        <w:rPr>
+          <w:rFonts w:ascii="Times New Roman" w:hAnsi="Times New Roman" w:cs="Times New Roman"/>
+          <w:sz w:val="24"/>
+          <w:szCs w:val="24"/>
+        </w:rPr>
+        <w:t>Botão A: Ligar/ Desligar Motor</w:t>
+      </w:r>
+    </w:p>
+    <w:p>
+      <w:pPr>
+        <w:spacing w:after="80"/>
+        <w:jc w:val="center"/>
+        <w:rPr>
+          <w:rFonts w:ascii="Times New Roman" w:hAnsi="Times New Roman" w:cs="Times New Roman"/>
+          <w:sz w:val="24"/>
+          <w:szCs w:val="24"/>
+        </w:rPr>
+      </w:pPr>
+      <w:r>
+        <w:rPr>
+          <w:rFonts w:ascii="Times New Roman" w:hAnsi="Times New Roman" w:cs="Times New Roman"/>
+          <w:sz w:val="24"/>
+          <w:szCs w:val="24"/>
+        </w:rPr>
+        <w:t>Botão B: Enviar Log (Registro) da viagem via UART</w:t>
+      </w:r>
+    </w:p>
+    <w:p>
+      <w:pPr>
+        <w:spacing w:after="80"/>
+        <w:jc w:val="center"/>
+        <w:rPr>
+          <w:rFonts w:ascii="Times New Roman" w:hAnsi="Times New Roman" w:cs="Times New Roman"/>
+          <w:sz w:val="24"/>
+          <w:szCs w:val="24"/>
+        </w:rPr>
+      </w:pPr>
+      <w:r>
+        <w:rPr>
+          <w:rFonts w:ascii="Times New Roman" w:hAnsi="Times New Roman" w:cs="Times New Roman"/>
+          <w:sz w:val="24"/>
+          <w:szCs w:val="24"/>
+        </w:rPr>
+        <w:t>Display OLED: Dashboard informativo, posição r</w:t>
+      </w:r>
+      <w:r>
+        <w:rPr>
+          <w:rFonts w:ascii="Times New Roman" w:hAnsi="Times New Roman" w:cs="Times New Roman"/>
+          <w:sz w:val="24"/>
+          <w:szCs w:val="24"/>
+        </w:rPr>
+        <w:t>elativa do Joystick e Desenho do Quadrado</w:t>
+      </w:r>
+    </w:p>
+    <w:p>
+      <w:pPr>
+        <w:spacing w:after="80"/>
+        <w:jc w:val="center"/>
+        <w:rPr>
+          <w:rFonts w:ascii="Times New Roman" w:hAnsi="Times New Roman" w:cs="Times New Roman"/>
+          <w:sz w:val="24"/>
+          <w:szCs w:val="24"/>
+        </w:rPr>
+      </w:pPr>
+      <w:r>
+        <w:rPr>
+          <w:rFonts w:ascii="Times New Roman" w:hAnsi="Times New Roman" w:cs="Times New Roman"/>
+          <w:sz w:val="24"/>
+          <w:szCs w:val="24"/>
+        </w:rPr>
+        <w:t>Matriz de LEDs: Sinalização do estado do motor (Desligado, Parado, Movimento ou Ocioso)</w:t>
+      </w:r>
+    </w:p>
+    <w:p>
+      <w:pPr>
+        <w:spacing w:after="80"/>
+        <w:jc w:val="center"/>
+        <w:rPr>
+          <w:rFonts w:ascii="Times New Roman" w:hAnsi="Times New Roman" w:cs="Times New Roman"/>
+          <w:sz w:val="24"/>
+          <w:szCs w:val="24"/>
+        </w:rPr>
+      </w:pPr>
+      <w:r>
+        <w:rPr>
+          <w:rFonts w:ascii="Times New Roman" w:hAnsi="Times New Roman" w:cs="Times New Roman"/>
+          <w:sz w:val="24"/>
+          <w:szCs w:val="24"/>
+        </w:rPr>
+        <w:t>LED RGB: Estado atual do motor (Considerando-o ligado)</w:t>
+      </w:r>
+    </w:p>
+    <w:p>
+      <w:pPr>
+        <w:spacing w:after="80"/>
+        <w:jc w:val="center"/>
+        <w:rPr>
+          <w:rFonts w:ascii="Times New Roman" w:hAnsi="Times New Roman" w:cs="Times New Roman"/>
+          <w:sz w:val="24"/>
+          <w:szCs w:val="24"/>
+        </w:rPr>
+      </w:pPr>
       <w:proofErr w:type="spellStart"/>
       <w:r>
         <w:rPr>
@@ -369,8 +515,19 @@
           <w:sz w:val="24"/>
           <w:szCs w:val="24"/>
         </w:rPr>
-        <w:t xml:space="preserve">, Interrupções, Tratamento de </w:t>
+        <w:t>: Feedback sonoro de Alerta para motor ocioso</w:t>
       </w:r>
+    </w:p>
+    <w:p>
+      <w:pPr>
+        <w:spacing w:after="80"/>
+        <w:jc w:val="center"/>
+        <w:rPr>
+          <w:rFonts w:ascii="Times New Roman" w:hAnsi="Times New Roman" w:cs="Times New Roman"/>
+          <w:sz w:val="24"/>
+          <w:szCs w:val="24"/>
+        </w:rPr>
+      </w:pPr>
       <w:proofErr w:type="spellStart"/>
       <w:r>
         <w:rPr>
@@ -378,7 +535,7 @@
           <w:sz w:val="24"/>
           <w:szCs w:val="24"/>
         </w:rPr>
-        <w:t>debounce</w:t>
+        <w:t>Debounce</w:t>
       </w:r>
       <w:proofErr w:type="spellEnd"/>
       <w:r>
@@ -387,7 +544,7 @@
           <w:sz w:val="24"/>
           <w:szCs w:val="24"/>
         </w:rPr>
-        <w:t xml:space="preserve"> dos botões.)</w:t>
+        <w:t>: Ligar e Desligar o Motor no botão A e envio de Log no botão B</w:t>
       </w:r>
     </w:p>
     <w:p>
@@ -431,141 +588,39 @@
           <w:szCs w:val="24"/>
         </w:rPr>
       </w:pPr>
+      <w:hyperlink r:id="rId8" w:history="1">
+        <w:r>
+          <w:rPr>
+            <w:rStyle w:val="Hyperlink"/>
+            <w:rFonts w:ascii="Times New Roman" w:hAnsi="Times New Roman" w:cs="Times New Roman"/>
+            <w:sz w:val="24"/>
+            <w:szCs w:val="24"/>
+          </w:rPr>
+          <w:t>https://github.com/lui</w:t>
+        </w:r>
+        <w:r>
+          <w:rPr>
+            <w:rStyle w:val="Hyperlink"/>
+            <w:rFonts w:ascii="Times New Roman" w:hAnsi="Times New Roman" w:cs="Times New Roman"/>
+            <w:sz w:val="24"/>
+            <w:szCs w:val="24"/>
+          </w:rPr>
+          <w:t>z</w:t>
+        </w:r>
+        <w:r>
+          <w:rPr>
+            <w:rStyle w:val="Hyperlink"/>
+            <w:rFonts w:ascii="Times New Roman" w:hAnsi="Times New Roman" w:cs="Times New Roman"/>
+            <w:sz w:val="24"/>
+            <w:szCs w:val="24"/>
+          </w:rPr>
+          <w:t>zrosario/EmbarcaTrip</w:t>
+        </w:r>
+      </w:hyperlink>
     </w:p>
     <w:p>
       <w:pPr>
         <w:spacing w:after="80"/>
-        <w:rPr>
-          <w:rFonts w:ascii="Times New Roman" w:hAnsi="Times New Roman" w:cs="Times New Roman"/>
-          <w:sz w:val="24"/>
-          <w:szCs w:val="24"/>
-        </w:rPr>
-      </w:pPr>
-    </w:p>
-    <w:p>
-      <w:pPr>
-        <w:spacing w:after="80"/>
-        <w:jc w:val="center"/>
-        <w:rPr>
-          <w:rFonts w:ascii="Times New Roman" w:hAnsi="Times New Roman" w:cs="Times New Roman"/>
-          <w:sz w:val="24"/>
-          <w:szCs w:val="24"/>
-        </w:rPr>
-      </w:pPr>
-    </w:p>
-    <w:p>
-      <w:pPr>
-        <w:spacing w:after="80"/>
-        <w:jc w:val="center"/>
-        <w:rPr>
-          <w:rFonts w:ascii="Times New Roman" w:hAnsi="Times New Roman" w:cs="Times New Roman"/>
-          <w:sz w:val="24"/>
-          <w:szCs w:val="24"/>
-        </w:rPr>
-      </w:pPr>
-    </w:p>
-    <w:p>
-      <w:pPr>
-        <w:spacing w:after="80"/>
-        <w:jc w:val="center"/>
-        <w:rPr>
-          <w:rFonts w:ascii="Times New Roman" w:hAnsi="Times New Roman" w:cs="Times New Roman"/>
-          <w:sz w:val="24"/>
-          <w:szCs w:val="24"/>
-        </w:rPr>
-      </w:pPr>
-    </w:p>
-    <w:p>
-      <w:pPr>
-        <w:spacing w:after="80"/>
-        <w:jc w:val="center"/>
-        <w:rPr>
-          <w:rFonts w:ascii="Times New Roman" w:hAnsi="Times New Roman" w:cs="Times New Roman"/>
-          <w:sz w:val="24"/>
-          <w:szCs w:val="24"/>
-        </w:rPr>
-      </w:pPr>
-    </w:p>
-    <w:p>
-      <w:pPr>
-        <w:spacing w:after="80"/>
-        <w:jc w:val="center"/>
-        <w:rPr>
-          <w:rFonts w:ascii="Times New Roman" w:hAnsi="Times New Roman" w:cs="Times New Roman"/>
-          <w:sz w:val="24"/>
-          <w:szCs w:val="24"/>
-        </w:rPr>
-      </w:pPr>
-    </w:p>
-    <w:p>
-      <w:pPr>
-        <w:spacing w:after="80"/>
-        <w:jc w:val="center"/>
-        <w:rPr>
-          <w:rFonts w:ascii="Times New Roman" w:hAnsi="Times New Roman" w:cs="Times New Roman"/>
-          <w:sz w:val="24"/>
-          <w:szCs w:val="24"/>
-        </w:rPr>
-      </w:pPr>
-    </w:p>
-    <w:p>
-      <w:pPr>
-        <w:spacing w:after="80"/>
-        <w:jc w:val="center"/>
-        <w:rPr>
-          <w:rFonts w:ascii="Times New Roman" w:hAnsi="Times New Roman" w:cs="Times New Roman"/>
-          <w:sz w:val="24"/>
-          <w:szCs w:val="24"/>
-        </w:rPr>
-      </w:pPr>
-    </w:p>
-    <w:p>
-      <w:pPr>
-        <w:spacing w:after="80"/>
-        <w:jc w:val="center"/>
-        <w:rPr>
-          <w:rFonts w:ascii="Times New Roman" w:hAnsi="Times New Roman" w:cs="Times New Roman"/>
-          <w:sz w:val="24"/>
-          <w:szCs w:val="24"/>
-        </w:rPr>
-      </w:pPr>
-    </w:p>
-    <w:p>
-      <w:pPr>
-        <w:spacing w:after="80"/>
-        <w:jc w:val="center"/>
-        <w:rPr>
-          <w:rFonts w:ascii="Times New Roman" w:hAnsi="Times New Roman" w:cs="Times New Roman"/>
-          <w:sz w:val="24"/>
-          <w:szCs w:val="24"/>
-        </w:rPr>
-      </w:pPr>
-    </w:p>
-    <w:p>
-      <w:pPr>
-        <w:spacing w:after="80"/>
-        <w:jc w:val="center"/>
-        <w:rPr>
-          <w:rFonts w:ascii="Times New Roman" w:hAnsi="Times New Roman" w:cs="Times New Roman"/>
-          <w:sz w:val="24"/>
-          <w:szCs w:val="24"/>
-        </w:rPr>
-      </w:pPr>
-    </w:p>
-    <w:p>
-      <w:pPr>
-        <w:spacing w:after="80"/>
-        <w:jc w:val="center"/>
-        <w:rPr>
-          <w:rFonts w:ascii="Times New Roman" w:hAnsi="Times New Roman" w:cs="Times New Roman"/>
-          <w:sz w:val="24"/>
-          <w:szCs w:val="24"/>
-        </w:rPr>
-      </w:pPr>
-    </w:p>
-    <w:p>
-      <w:pPr>
-        <w:spacing w:after="80"/>
         <w:jc w:val="both"/>
         <w:rPr>
           <w:rFonts w:ascii="Times New Roman" w:hAnsi="Times New Roman" w:cs="Times New Roman"/>
@@ -575,8 +630,8 @@
       </w:pPr>
     </w:p>
     <w:sectPr>
-      <w:headerReference w:type="default" r:id="rId8"/>
-      <w:footerReference w:type="default" r:id="rId9"/>
+      <w:headerReference w:type="default" r:id="rId9"/>
+      <w:footerReference w:type="default" r:id="rId10"/>
       <w:pgSz w:w="11906" w:h="16838"/>
       <w:pgMar w:top="1134" w:right="1133" w:bottom="1417" w:left="1134" w:header="708" w:footer="708" w:gutter="0"/>
       <w:cols w:space="708"/>
@@ -3962,6 +4017,41 @@
     <w:uiPriority w:val="99"/>
     <w:rsid w:val="00AC2F8A"/>
   </w:style>
+  <w:style w:type="character" w:styleId="Hyperlink">
+    <w:name w:val="Hyperlink"/>
+    <w:basedOn w:val="Fontepargpadro"/>
+    <w:uiPriority w:val="99"/>
+    <w:unhideWhenUsed/>
+    <w:rsid w:val="00943726"/>
+    <w:rPr>
+      <w:color w:val="0563C1" w:themeColor="hyperlink"/>
+      <w:u w:val="single"/>
+    </w:rPr>
+  </w:style>
+  <w:style w:type="character" w:styleId="MenoPendente">
+    <w:name w:val="Unresolved Mention"/>
+    <w:basedOn w:val="Fontepargpadro"/>
+    <w:uiPriority w:val="99"/>
+    <w:semiHidden/>
+    <w:unhideWhenUsed/>
+    <w:rsid w:val="00943726"/>
+    <w:rPr>
+      <w:color w:val="605E5C"/>
+      <w:shd w:val="clear" w:color="auto" w:fill="E1DFDD"/>
+    </w:rPr>
+  </w:style>
+  <w:style w:type="character" w:styleId="HiperlinkVisitado">
+    <w:name w:val="FollowedHyperlink"/>
+    <w:basedOn w:val="Fontepargpadro"/>
+    <w:uiPriority w:val="99"/>
+    <w:semiHidden/>
+    <w:unhideWhenUsed/>
+    <w:rsid w:val="00943726"/>
+    <w:rPr>
+      <w:color w:val="954F72" w:themeColor="followedHyperlink"/>
+      <w:u w:val="single"/>
+    </w:rPr>
+  </w:style>
 </w:styles>
 </file>
 

</xml_diff>

<commit_message>
feat: Readme added. docs: Completed project report
</commit_message>
<xml_diff>
--- a/TrabalhoSE_Ilheus_01_Luiz_Felipe_do_Rosário_Alves_Silva.docx
+++ b/TrabalhoSE_Ilheus_01_Luiz_Felipe_do_Rosário_Alves_Silva.docx
@@ -596,7 +596,29 @@
             <w:sz w:val="24"/>
             <w:szCs w:val="24"/>
           </w:rPr>
-          <w:t>https://github.com/lui</w:t>
+          <w:t>https://github.com/luizzrosario/EmbarcaTrip</w:t>
+        </w:r>
+      </w:hyperlink>
+    </w:p>
+    <w:p>
+      <w:pPr>
+        <w:spacing w:after="80"/>
+        <w:jc w:val="both"/>
+        <w:rPr>
+          <w:rFonts w:ascii="Times New Roman" w:hAnsi="Times New Roman" w:cs="Times New Roman"/>
+          <w:sz w:val="24"/>
+          <w:szCs w:val="24"/>
+        </w:rPr>
+      </w:pPr>
+      <w:hyperlink r:id="rId9" w:history="1">
+        <w:r>
+          <w:rPr>
+            <w:rStyle w:val="Hyperlink"/>
+            <w:rFonts w:ascii="Times New Roman" w:hAnsi="Times New Roman" w:cs="Times New Roman"/>
+            <w:sz w:val="24"/>
+            <w:szCs w:val="24"/>
+          </w:rPr>
+          <w:t>https://w</w:t>
         </w:r>
         <w:r>
           <w:rPr>
@@ -605,7 +627,7 @@
             <w:sz w:val="24"/>
             <w:szCs w:val="24"/>
           </w:rPr>
-          <w:t>z</w:t>
+          <w:t>w</w:t>
         </w:r>
         <w:r>
           <w:rPr>
@@ -614,24 +636,13 @@
             <w:sz w:val="24"/>
             <w:szCs w:val="24"/>
           </w:rPr>
-          <w:t>zrosario/EmbarcaTrip</w:t>
+          <w:t>w.youtube.com/watch?v=i7c6Dc3rWO8</w:t>
         </w:r>
       </w:hyperlink>
     </w:p>
-    <w:p>
-      <w:pPr>
-        <w:spacing w:after="80"/>
-        <w:jc w:val="both"/>
-        <w:rPr>
-          <w:rFonts w:ascii="Times New Roman" w:hAnsi="Times New Roman" w:cs="Times New Roman"/>
-          <w:sz w:val="24"/>
-          <w:szCs w:val="24"/>
-        </w:rPr>
-      </w:pPr>
-    </w:p>
     <w:sectPr>
-      <w:headerReference w:type="default" r:id="rId9"/>
-      <w:footerReference w:type="default" r:id="rId10"/>
+      <w:headerReference w:type="default" r:id="rId10"/>
+      <w:footerReference w:type="default" r:id="rId11"/>
       <w:pgSz w:w="11906" w:h="16838"/>
       <w:pgMar w:top="1134" w:right="1133" w:bottom="1417" w:left="1134" w:header="708" w:footer="708" w:gutter="0"/>
       <w:cols w:space="708"/>

</xml_diff>